<commit_message>
Mise à jour de la "Todo List".
</commit_message>
<xml_diff>
--- a/doc/Todo List.docx
+++ b/doc/Todo List.docx
@@ -1,6 +1,6 @@
 
 <file path=word/document.xml><?xml version="1.0" encoding="utf-8"?>
-<w:document xmlns:wpc="http://schemas.microsoft.com/office/word/2010/wordprocessingCanvas" xmlns:cx="http://schemas.microsoft.com/office/drawing/2014/chartex" xmlns:cx1="http://schemas.microsoft.com/office/drawing/2015/9/8/chartex" xmlns:cx2="http://schemas.microsoft.com/office/drawing/2015/10/21/chartex" xmlns:cx3="http://schemas.microsoft.com/office/drawing/2016/5/9/chartex" xmlns:cx4="http://schemas.microsoft.com/office/drawing/2016/5/10/chartex" xmlns:cx5="http://schemas.microsoft.com/office/drawing/2016/5/11/chartex" xmlns:cx6="http://schemas.microsoft.com/office/drawing/2016/5/12/chartex" xmlns:cx7="http://schemas.microsoft.com/office/drawing/2016/5/13/chartex" xmlns:cx8="http://schemas.microsoft.com/office/drawing/2016/5/14/chartex" xmlns:mc="http://schemas.openxmlformats.org/markup-compatibility/2006" xmlns:aink="http://schemas.microsoft.com/office/drawing/2016/ink" xmlns:am3d="http://schemas.microsoft.com/office/drawing/2017/model3d" xmlns:o="urn:schemas-microsoft-com:office:office" xmlns:r="http://schemas.openxmlformats.org/officeDocument/2006/relationships" xmlns:m="http://schemas.openxmlformats.org/officeDocument/2006/math" xmlns:v="urn:schemas-microsoft-com:vml" xmlns:wp14="http://schemas.microsoft.com/office/word/2010/wordprocessingDrawing" xmlns:wp="http://schemas.openxmlformats.org/drawingml/2006/wordprocessingDrawing" xmlns:w10="urn:schemas-microsoft-com:office:word" xmlns:w="http://schemas.openxmlformats.org/wordprocessingml/2006/main" xmlns:w14="http://schemas.microsoft.com/office/word/2010/wordml" xmlns:w15="http://schemas.microsoft.com/office/word/2012/wordml" xmlns:w16cid="http://schemas.microsoft.com/office/word/2016/wordml/cid" xmlns:w16se="http://schemas.microsoft.com/office/word/2015/wordml/symex" xmlns:wpg="http://schemas.microsoft.com/office/word/2010/wordprocessingGroup" xmlns:wpi="http://schemas.microsoft.com/office/word/2010/wordprocessingInk" xmlns:wne="http://schemas.microsoft.com/office/word/2006/wordml" xmlns:wps="http://schemas.microsoft.com/office/word/2010/wordprocessingShape" mc:Ignorable="w14 w15 w16se w16cid wp14">
+<w:document xmlns:wpc="http://schemas.microsoft.com/office/word/2010/wordprocessingCanvas" xmlns:mc="http://schemas.openxmlformats.org/markup-compatibility/2006" xmlns:o="urn:schemas-microsoft-com:office:office" xmlns:r="http://schemas.openxmlformats.org/officeDocument/2006/relationships" xmlns:m="http://schemas.openxmlformats.org/officeDocument/2006/math" xmlns:v="urn:schemas-microsoft-com:vml" xmlns:wp14="http://schemas.microsoft.com/office/word/2010/wordprocessingDrawing" xmlns:wp="http://schemas.openxmlformats.org/drawingml/2006/wordprocessingDrawing" xmlns:w10="urn:schemas-microsoft-com:office:word" xmlns:w="http://schemas.openxmlformats.org/wordprocessingml/2006/main" xmlns:w14="http://schemas.microsoft.com/office/word/2010/wordml" xmlns:w15="http://schemas.microsoft.com/office/word/2012/wordml" xmlns:wpg="http://schemas.microsoft.com/office/word/2010/wordprocessingGroup" xmlns:wpi="http://schemas.microsoft.com/office/word/2010/wordprocessingInk" xmlns:wne="http://schemas.microsoft.com/office/word/2006/wordml" xmlns:wps="http://schemas.microsoft.com/office/word/2010/wordprocessingShape" mc:Ignorable="w14 w15 wp14">
   <w:body>
     <w:p>
       <w:pPr>
@@ -78,7 +78,21 @@
           <w:sz w:val="26"/>
           <w:szCs w:val="26"/>
         </w:rPr>
-        <w:t xml:space="preserve"> du nombre de fusées qui apparaissent et de leur vitesse).</w:t>
+        <w:t xml:space="preserve"> du nombre de fusées qui apparaissent et de leur vitesse)</w:t>
+      </w:r>
+      <w:r>
+        <w:rPr>
+          <w:sz w:val="26"/>
+          <w:szCs w:val="26"/>
+        </w:rPr>
+        <w:t xml:space="preserve"> -&gt; voir « time line de la difficulté » pour plus de détails</w:t>
+      </w:r>
+      <w:r>
+        <w:rPr>
+          <w:sz w:val="26"/>
+          <w:szCs w:val="26"/>
+        </w:rPr>
+        <w:t>.</w:t>
       </w:r>
     </w:p>
     <w:p>
@@ -102,7 +116,23 @@
           <w:sz w:val="26"/>
           <w:szCs w:val="26"/>
         </w:rPr>
-        <w:t>Rajouter un système de vies.</w:t>
+        <w:t xml:space="preserve">Améliorer le design du jeu (les bords, les </w:t>
+      </w:r>
+      <w:proofErr w:type="spellStart"/>
+      <w:r>
+        <w:rPr>
+          <w:sz w:val="26"/>
+          <w:szCs w:val="26"/>
+        </w:rPr>
+        <w:t>sprites</w:t>
+      </w:r>
+      <w:proofErr w:type="spellEnd"/>
+      <w:r>
+        <w:rPr>
+          <w:sz w:val="26"/>
+          <w:szCs w:val="26"/>
+        </w:rPr>
+        <w:t>, le background, etc.)</w:t>
       </w:r>
     </w:p>
     <w:p>
@@ -126,24 +156,7 @@
           <w:sz w:val="26"/>
           <w:szCs w:val="26"/>
         </w:rPr>
-        <w:t>Remplacer le « </w:t>
-      </w:r>
-      <w:proofErr w:type="spellStart"/>
-      <w:r>
-        <w:rPr>
-          <w:i/>
-          <w:sz w:val="26"/>
-          <w:szCs w:val="26"/>
-        </w:rPr>
-        <w:t>Timer</w:t>
-      </w:r>
-      <w:proofErr w:type="spellEnd"/>
-      <w:r>
-        <w:rPr>
-          <w:sz w:val="26"/>
-          <w:szCs w:val="26"/>
-        </w:rPr>
-        <w:t> » par un score augmentant au fil du temps.</w:t>
+        <w:t>Rajouter un système de vies.</w:t>
       </w:r>
     </w:p>
     <w:p>
@@ -167,28 +180,24 @@
           <w:sz w:val="26"/>
           <w:szCs w:val="26"/>
         </w:rPr>
-        <w:t xml:space="preserve">Sauvegarde du </w:t>
-      </w:r>
-      <w:r>
-        <w:rPr>
-          <w:sz w:val="26"/>
-          <w:szCs w:val="26"/>
-        </w:rPr>
-        <w:t>meilleur</w:t>
-      </w:r>
-      <w:r>
-        <w:rPr>
-          <w:sz w:val="26"/>
-          <w:szCs w:val="26"/>
-        </w:rPr>
-        <w:t xml:space="preserve"> score du joueur et </w:t>
-      </w:r>
-      <w:r>
-        <w:rPr>
-          <w:sz w:val="26"/>
-          <w:szCs w:val="26"/>
-        </w:rPr>
-        <w:t>connexion à une base de données.</w:t>
+        <w:t>Remplacer le « </w:t>
+      </w:r>
+      <w:proofErr w:type="spellStart"/>
+      <w:r>
+        <w:rPr>
+          <w:i/>
+          <w:sz w:val="26"/>
+          <w:szCs w:val="26"/>
+        </w:rPr>
+        <w:t>Timer</w:t>
+      </w:r>
+      <w:proofErr w:type="spellEnd"/>
+      <w:r>
+        <w:rPr>
+          <w:sz w:val="26"/>
+          <w:szCs w:val="26"/>
+        </w:rPr>
+        <w:t> » par un score augmentant au fil du temps.</w:t>
       </w:r>
     </w:p>
     <w:p>
@@ -212,14 +221,28 @@
           <w:sz w:val="26"/>
           <w:szCs w:val="26"/>
         </w:rPr>
-        <w:t>Rajouter des bonus comme des points supplémentaires, un bouclier temporaire, un ralentisseur de déplacement des fusées, des vies additionnelles qui traversent l’interface graphique et que le joueur peut attraper</w:t>
-      </w:r>
-      <w:r>
-        <w:rPr>
-          <w:sz w:val="26"/>
-          <w:szCs w:val="26"/>
-        </w:rPr>
-        <w:t>, …</w:t>
+        <w:t xml:space="preserve">Sauvegarde du </w:t>
+      </w:r>
+      <w:r>
+        <w:rPr>
+          <w:sz w:val="26"/>
+          <w:szCs w:val="26"/>
+        </w:rPr>
+        <w:t>meilleur</w:t>
+      </w:r>
+      <w:r>
+        <w:rPr>
+          <w:sz w:val="26"/>
+          <w:szCs w:val="26"/>
+        </w:rPr>
+        <w:t xml:space="preserve"> score du joueur et </w:t>
+      </w:r>
+      <w:r>
+        <w:rPr>
+          <w:sz w:val="26"/>
+          <w:szCs w:val="26"/>
+        </w:rPr>
+        <w:t>connexion à une base de données.</w:t>
       </w:r>
     </w:p>
     <w:p>
@@ -243,7 +266,14 @@
           <w:sz w:val="26"/>
           <w:szCs w:val="26"/>
         </w:rPr>
-        <w:t>Rajouter un malus qui inverse les commandes pendant une durée déterminée.</w:t>
+        <w:t>Rajouter des bonus comme des points supplémentaires, un bouclier temporaire, un ralentisseur de déplacement des fusées, des vies additionnelles qui traversent l’interface graphique et que le joueur peut attraper</w:t>
+      </w:r>
+      <w:r>
+        <w:rPr>
+          <w:sz w:val="26"/>
+          <w:szCs w:val="26"/>
+        </w:rPr>
+        <w:t>, …</w:t>
       </w:r>
     </w:p>
     <w:p>
@@ -267,14 +297,7 @@
           <w:sz w:val="26"/>
           <w:szCs w:val="26"/>
         </w:rPr>
-        <w:t>Améliorer la physique du jeu, en particulier au ni</w:t>
-      </w:r>
-      <w:r>
-        <w:rPr>
-          <w:sz w:val="26"/>
-          <w:szCs w:val="26"/>
-        </w:rPr>
-        <w:t>veau du déplacement de la bille.</w:t>
+        <w:t>Rajouter un malus qui inverse les commandes pendant une durée déterminée.</w:t>
       </w:r>
     </w:p>
     <w:p>
@@ -298,21 +321,14 @@
           <w:sz w:val="26"/>
           <w:szCs w:val="26"/>
         </w:rPr>
-        <w:t>Insérer</w:t>
-      </w:r>
-      <w:r>
-        <w:rPr>
-          <w:sz w:val="26"/>
-          <w:szCs w:val="26"/>
-        </w:rPr>
-        <w:t xml:space="preserve"> d’autres ennemis comme des lase</w:t>
-      </w:r>
-      <w:r>
-        <w:rPr>
-          <w:sz w:val="26"/>
-          <w:szCs w:val="26"/>
-        </w:rPr>
-        <w:t>rs qui réduisent la zone de jeu.</w:t>
+        <w:t>Améliorer la physique du jeu, en particulier au ni</w:t>
+      </w:r>
+      <w:r>
+        <w:rPr>
+          <w:sz w:val="26"/>
+          <w:szCs w:val="26"/>
+        </w:rPr>
+        <w:t>veau du déplacement de la bille.</w:t>
       </w:r>
     </w:p>
     <w:p>
@@ -336,6 +352,44 @@
           <w:sz w:val="26"/>
           <w:szCs w:val="26"/>
         </w:rPr>
+        <w:t>Insérer</w:t>
+      </w:r>
+      <w:r>
+        <w:rPr>
+          <w:sz w:val="26"/>
+          <w:szCs w:val="26"/>
+        </w:rPr>
+        <w:t xml:space="preserve"> d’autres ennemis comme des lase</w:t>
+      </w:r>
+      <w:r>
+        <w:rPr>
+          <w:sz w:val="26"/>
+          <w:szCs w:val="26"/>
+        </w:rPr>
+        <w:t>rs qui réduisent la zone de jeu.</w:t>
+      </w:r>
+    </w:p>
+    <w:p>
+      <w:pPr>
+        <w:pStyle w:val="Paragraphedeliste"/>
+        <w:numPr>
+          <w:ilvl w:val="0"/>
+          <w:numId w:val="1"/>
+        </w:numPr>
+        <w:spacing w:after="120"/>
+        <w:ind w:left="357" w:hanging="357"/>
+        <w:contextualSpacing w:val="0"/>
+        <w:jc w:val="both"/>
+        <w:rPr>
+          <w:sz w:val="26"/>
+          <w:szCs w:val="26"/>
+        </w:rPr>
+      </w:pPr>
+      <w:r>
+        <w:rPr>
+          <w:sz w:val="26"/>
+          <w:szCs w:val="26"/>
+        </w:rPr>
         <w:t xml:space="preserve">Rajouter des crédits que l’on obtient à chaque fin de partie, puis, ajouter une boutique qui permet d’acheter des bonus temporaires, des </w:t>
       </w:r>
       <w:r>
@@ -358,6 +412,38 @@
           <w:szCs w:val="26"/>
         </w:rPr>
         <w:t>, etc.</w:t>
+      </w:r>
+    </w:p>
+    <w:p>
+      <w:r>
+        <w:br w:type="page"/>
+      </w:r>
+    </w:p>
+    <w:p>
+      <w:pPr>
+        <w:spacing w:after="480"/>
+        <w:rPr>
+          <w:i/>
+          <w:sz w:val="28"/>
+          <w:szCs w:val="28"/>
+        </w:rPr>
+      </w:pPr>
+      <w:r>
+        <w:rPr>
+          <w:i/>
+          <w:sz w:val="28"/>
+          <w:szCs w:val="28"/>
+        </w:rPr>
+        <w:lastRenderedPageBreak/>
+        <w:t>L</w:t>
+      </w:r>
+      <w:r>
+        <w:rPr>
+          <w:i/>
+          <w:sz w:val="28"/>
+          <w:szCs w:val="28"/>
+        </w:rPr>
+        <w:t>e tableau suivant donne une idée de la time line de la difficulté c’est-à-dire l’augmentation de cette dernière en fonction de l’avancement du joueur dans la partie. A noter qu’il peut évidemment être sujet à des modifications pour notamment des raisons d’équilibrage.</w:t>
       </w:r>
     </w:p>
     <w:p>
@@ -369,6 +455,113 @@
           <w:szCs w:val="26"/>
         </w:rPr>
       </w:pPr>
+      <w:r>
+        <w:rPr>
+          <w:sz w:val="26"/>
+          <w:szCs w:val="26"/>
+        </w:rPr>
+        <w:t xml:space="preserve">On définira plusieurs types d’ennemis : </w:t>
+      </w:r>
+    </w:p>
+    <w:p>
+      <w:pPr>
+        <w:pStyle w:val="Paragraphedeliste"/>
+        <w:numPr>
+          <w:ilvl w:val="0"/>
+          <w:numId w:val="1"/>
+        </w:numPr>
+        <w:spacing w:after="120"/>
+        <w:ind w:left="357" w:hanging="357"/>
+        <w:contextualSpacing w:val="0"/>
+        <w:jc w:val="both"/>
+        <w:rPr>
+          <w:sz w:val="26"/>
+          <w:szCs w:val="26"/>
+        </w:rPr>
+      </w:pPr>
+      <w:r>
+        <w:rPr>
+          <w:sz w:val="26"/>
+          <w:szCs w:val="26"/>
+        </w:rPr>
+        <w:t>Ennemis de classe A</w:t>
+      </w:r>
+      <w:r>
+        <w:rPr>
+          <w:sz w:val="26"/>
+          <w:szCs w:val="26"/>
+        </w:rPr>
+        <w:t xml:space="preserve"> (fusées par exemple) se déplaçant de manière horizontale</w:t>
+      </w:r>
+      <w:r>
+        <w:rPr>
+          <w:sz w:val="26"/>
+          <w:szCs w:val="26"/>
+        </w:rPr>
+        <w:t xml:space="preserve"> ou verticale</w:t>
+      </w:r>
+      <w:r>
+        <w:rPr>
+          <w:sz w:val="26"/>
+          <w:szCs w:val="26"/>
+        </w:rPr>
+        <w:t xml:space="preserve"> d’un bord vers </w:t>
+      </w:r>
+      <w:r>
+        <w:rPr>
+          <w:sz w:val="26"/>
+          <w:szCs w:val="26"/>
+        </w:rPr>
+        <w:t>son opposé à vitesse constante.</w:t>
+      </w:r>
+    </w:p>
+    <w:p>
+      <w:pPr>
+        <w:pStyle w:val="Paragraphedeliste"/>
+        <w:numPr>
+          <w:ilvl w:val="0"/>
+          <w:numId w:val="1"/>
+        </w:numPr>
+        <w:spacing w:after="120"/>
+        <w:ind w:left="357" w:hanging="357"/>
+        <w:contextualSpacing w:val="0"/>
+        <w:jc w:val="both"/>
+        <w:rPr>
+          <w:sz w:val="26"/>
+          <w:szCs w:val="26"/>
+        </w:rPr>
+      </w:pPr>
+      <w:r>
+        <w:rPr>
+          <w:sz w:val="26"/>
+          <w:szCs w:val="26"/>
+        </w:rPr>
+        <w:t>Ennemis légèrement plus dangereux de classe B (couleur distincte pour marquer cette différence) se déplaçant à vitesse croissante d’un bord vers son opposé.</w:t>
+      </w:r>
+    </w:p>
+    <w:p>
+      <w:pPr>
+        <w:pStyle w:val="Paragraphedeliste"/>
+        <w:numPr>
+          <w:ilvl w:val="0"/>
+          <w:numId w:val="1"/>
+        </w:numPr>
+        <w:spacing w:after="240"/>
+        <w:ind w:left="357" w:hanging="357"/>
+        <w:contextualSpacing w:val="0"/>
+        <w:jc w:val="both"/>
+        <w:rPr>
+          <w:sz w:val="26"/>
+          <w:szCs w:val="26"/>
+        </w:rPr>
+      </w:pPr>
+      <w:r>
+        <w:rPr>
+          <w:sz w:val="26"/>
+          <w:szCs w:val="26"/>
+        </w:rPr>
+        <w:t>Ennemis de classe C se déplaçant en courbe à vitesse constante d’un bord vers un autre.</w:t>
+      </w:r>
     </w:p>
     <w:p>
       <w:pPr>
@@ -379,26 +572,31 @@
           <w:szCs w:val="26"/>
         </w:rPr>
       </w:pPr>
-      <w:proofErr w:type="spellStart"/>
-      <w:r>
-        <w:rPr>
-          <w:sz w:val="26"/>
-          <w:szCs w:val="26"/>
-        </w:rPr>
-        <w:t>Todo</w:t>
-      </w:r>
-      <w:proofErr w:type="spellEnd"/>
-      <w:r>
-        <w:rPr>
-          <w:sz w:val="26"/>
-          <w:szCs w:val="26"/>
-        </w:rPr>
-        <w:t xml:space="preserve"> pour le 16</w:t>
+      <w:r>
+        <w:rPr>
+          <w:sz w:val="26"/>
+          <w:szCs w:val="26"/>
+        </w:rPr>
+        <w:t xml:space="preserve">Les types suivants sont des idées d’améliorations optionnelles </w:t>
+      </w:r>
+      <w:r>
+        <w:rPr>
+          <w:sz w:val="26"/>
+          <w:szCs w:val="26"/>
+        </w:rPr>
+        <w:t>:</w:t>
       </w:r>
     </w:p>
     <w:p>
       <w:pPr>
+        <w:pStyle w:val="Paragraphedeliste"/>
+        <w:numPr>
+          <w:ilvl w:val="0"/>
+          <w:numId w:val="1"/>
+        </w:numPr>
         <w:spacing w:after="120"/>
+        <w:ind w:left="357" w:hanging="357"/>
+        <w:contextualSpacing w:val="0"/>
         <w:jc w:val="both"/>
         <w:rPr>
           <w:sz w:val="26"/>
@@ -410,105 +608,2262 @@
           <w:sz w:val="26"/>
           <w:szCs w:val="26"/>
         </w:rPr>
-        <w:t>Drive</w:t>
+        <w:t>Ennemis à « tête chercheuse » de classe D partant d’un bord et se dirigeant vers le joueur. A noter que ces derniers disposent évidemment d’une inertie et peuvent-être esquivées par le joueur.</w:t>
       </w:r>
     </w:p>
     <w:p>
       <w:pPr>
-        <w:spacing w:after="120"/>
+        <w:pStyle w:val="Paragraphedeliste"/>
+        <w:numPr>
+          <w:ilvl w:val="0"/>
+          <w:numId w:val="1"/>
+        </w:numPr>
+        <w:spacing w:after="480"/>
+        <w:ind w:left="357" w:hanging="357"/>
+        <w:contextualSpacing w:val="0"/>
         <w:jc w:val="both"/>
         <w:rPr>
           <w:sz w:val="26"/>
           <w:szCs w:val="26"/>
         </w:rPr>
       </w:pPr>
-      <w:proofErr w:type="spellStart"/>
-      <w:r>
-        <w:rPr>
-          <w:sz w:val="26"/>
-          <w:szCs w:val="26"/>
-        </w:rPr>
-        <w:t>Gerer</w:t>
-      </w:r>
-      <w:proofErr w:type="spellEnd"/>
-      <w:r>
-        <w:rPr>
-          <w:sz w:val="26"/>
-          <w:szCs w:val="26"/>
-        </w:rPr>
-        <w:t xml:space="preserve"> a physique (vitesse inertie)</w:t>
+      <w:r>
+        <w:rPr>
+          <w:sz w:val="26"/>
+          <w:szCs w:val="26"/>
+        </w:rPr>
+        <w:t>Ennemis non ponctuels de classe E (comme des lasers) qui réduisent la zone de jeu.</w:t>
       </w:r>
     </w:p>
     <w:p>
       <w:pPr>
-        <w:spacing w:after="120"/>
+        <w:spacing w:after="480"/>
         <w:jc w:val="both"/>
         <w:rPr>
           <w:sz w:val="26"/>
           <w:szCs w:val="26"/>
         </w:rPr>
       </w:pPr>
-      <w:r>
-        <w:rPr>
-          <w:sz w:val="26"/>
-          <w:szCs w:val="26"/>
-        </w:rPr>
-        <w:t xml:space="preserve">Commencer a </w:t>
-      </w:r>
-      <w:proofErr w:type="spellStart"/>
-      <w:r>
-        <w:rPr>
-          <w:sz w:val="26"/>
-          <w:szCs w:val="26"/>
-        </w:rPr>
-        <w:t>reflechir</w:t>
-      </w:r>
-      <w:proofErr w:type="spellEnd"/>
-      <w:r>
-        <w:rPr>
-          <w:sz w:val="26"/>
-          <w:szCs w:val="26"/>
-        </w:rPr>
-        <w:t xml:space="preserve"> au niveau de </w:t>
-      </w:r>
-      <w:proofErr w:type="spellStart"/>
-      <w:r>
-        <w:rPr>
-          <w:sz w:val="26"/>
-          <w:szCs w:val="26"/>
-        </w:rPr>
-        <w:t>difficulte</w:t>
-      </w:r>
-      <w:proofErr w:type="spellEnd"/>
-      <w:r>
-        <w:rPr>
-          <w:sz w:val="26"/>
-          <w:szCs w:val="26"/>
-        </w:rPr>
-        <w:t xml:space="preserve"> + le coder</w:t>
-      </w:r>
     </w:p>
     <w:p>
       <w:pPr>
+        <w:spacing w:after="480"/>
+        <w:jc w:val="both"/>
+        <w:rPr>
+          <w:sz w:val="26"/>
+          <w:szCs w:val="26"/>
+        </w:rPr>
+        <w:sectPr>
+          <w:pgSz w:w="11906" w:h="16838"/>
+          <w:pgMar w:top="1417" w:right="1417" w:bottom="1417" w:left="1417" w:header="0" w:footer="0" w:gutter="0"/>
+          <w:cols w:space="720"/>
+          <w:formProt w:val="0"/>
+          <w:docGrid w:linePitch="360" w:charSpace="4096"/>
+        </w:sectPr>
+      </w:pPr>
+    </w:p>
+    <w:tbl>
+      <w:tblPr>
+        <w:tblStyle w:val="Tableausimple4"/>
+        <w:tblW w:w="0" w:type="auto"/>
+        <w:tblBorders>
+          <w:insideH w:val="single" w:sz="4" w:space="0" w:color="auto"/>
+          <w:insideV w:val="single" w:sz="4" w:space="0" w:color="auto"/>
+        </w:tblBorders>
+        <w:tblLook w:val="04A0" w:firstRow="1" w:lastRow="0" w:firstColumn="1" w:lastColumn="0" w:noHBand="0" w:noVBand="1"/>
+      </w:tblPr>
+      <w:tblGrid>
+        <w:gridCol w:w="1715"/>
+        <w:gridCol w:w="8633"/>
+        <w:gridCol w:w="1181"/>
+        <w:gridCol w:w="1181"/>
+        <w:gridCol w:w="1182"/>
+      </w:tblGrid>
+      <w:tr>
+        <w:trPr>
+          <w:cnfStyle w:val="100000000000" w:firstRow="1" w:lastRow="0" w:firstColumn="0" w:lastColumn="0" w:oddVBand="0" w:evenVBand="0" w:oddHBand="0" w:evenHBand="0" w:firstRowFirstColumn="0" w:firstRowLastColumn="0" w:lastRowFirstColumn="0" w:lastRowLastColumn="0"/>
+          <w:trHeight w:val="405"/>
+        </w:trPr>
+        <w:tc>
+          <w:tcPr>
+            <w:cnfStyle w:val="001000000000" w:firstRow="0" w:lastRow="0" w:firstColumn="1" w:lastColumn="0" w:oddVBand="0" w:evenVBand="0" w:oddHBand="0" w:evenHBand="0" w:firstRowFirstColumn="0" w:firstRowLastColumn="0" w:lastRowFirstColumn="0" w:lastRowLastColumn="0"/>
+            <w:tcW w:w="1715" w:type="dxa"/>
+            <w:vMerge w:val="restart"/>
+            <w:tcBorders>
+              <w:top w:val="single" w:sz="4" w:space="0" w:color="auto"/>
+              <w:left w:val="single" w:sz="4" w:space="0" w:color="auto"/>
+              <w:bottom w:val="single" w:sz="4" w:space="0" w:color="auto"/>
+              <w:right w:val="single" w:sz="4" w:space="0" w:color="auto"/>
+            </w:tcBorders>
+            <w:vAlign w:val="center"/>
+          </w:tcPr>
+          <w:p>
+            <w:pPr>
+              <w:spacing w:before="60" w:after="60"/>
+              <w:jc w:val="center"/>
+              <w:rPr>
+                <w:sz w:val="26"/>
+                <w:szCs w:val="26"/>
+              </w:rPr>
+            </w:pPr>
+            <w:r>
+              <w:rPr>
+                <w:sz w:val="26"/>
+                <w:szCs w:val="26"/>
+              </w:rPr>
+              <w:lastRenderedPageBreak/>
+              <w:t>SCORE DU JOUEUR</w:t>
+            </w:r>
+          </w:p>
+        </w:tc>
+        <w:tc>
+          <w:tcPr>
+            <w:tcW w:w="8633" w:type="dxa"/>
+            <w:vMerge w:val="restart"/>
+            <w:tcBorders>
+              <w:top w:val="single" w:sz="4" w:space="0" w:color="auto"/>
+              <w:left w:val="single" w:sz="4" w:space="0" w:color="auto"/>
+              <w:bottom w:val="single" w:sz="4" w:space="0" w:color="auto"/>
+            </w:tcBorders>
+            <w:vAlign w:val="center"/>
+          </w:tcPr>
+          <w:p>
+            <w:pPr>
+              <w:spacing w:before="60" w:after="60"/>
+              <w:jc w:val="center"/>
+              <w:cnfStyle w:val="100000000000" w:firstRow="1" w:lastRow="0" w:firstColumn="0" w:lastColumn="0" w:oddVBand="0" w:evenVBand="0" w:oddHBand="0" w:evenHBand="0" w:firstRowFirstColumn="0" w:firstRowLastColumn="0" w:lastRowFirstColumn="0" w:lastRowLastColumn="0"/>
+              <w:rPr>
+                <w:sz w:val="26"/>
+                <w:szCs w:val="26"/>
+              </w:rPr>
+            </w:pPr>
+            <w:r>
+              <w:rPr>
+                <w:sz w:val="26"/>
+                <w:szCs w:val="26"/>
+              </w:rPr>
+              <w:t>LOCALISATION DES APPARITIONS</w:t>
+            </w:r>
+          </w:p>
+        </w:tc>
+        <w:tc>
+          <w:tcPr>
+            <w:tcW w:w="3544" w:type="dxa"/>
+            <w:gridSpan w:val="3"/>
+            <w:tcBorders>
+              <w:top w:val="single" w:sz="4" w:space="0" w:color="auto"/>
+              <w:left w:val="single" w:sz="4" w:space="0" w:color="auto"/>
+              <w:bottom w:val="single" w:sz="4" w:space="0" w:color="auto"/>
+              <w:right w:val="single" w:sz="4" w:space="0" w:color="auto"/>
+            </w:tcBorders>
+            <w:vAlign w:val="center"/>
+          </w:tcPr>
+          <w:p>
+            <w:pPr>
+              <w:spacing w:before="60" w:after="60"/>
+              <w:jc w:val="center"/>
+              <w:cnfStyle w:val="100000000000" w:firstRow="1" w:lastRow="0" w:firstColumn="0" w:lastColumn="0" w:oddVBand="0" w:evenVBand="0" w:oddHBand="0" w:evenHBand="0" w:firstRowFirstColumn="0" w:firstRowLastColumn="0" w:lastRowFirstColumn="0" w:lastRowLastColumn="0"/>
+              <w:rPr>
+                <w:sz w:val="26"/>
+                <w:szCs w:val="26"/>
+              </w:rPr>
+            </w:pPr>
+            <w:r>
+              <w:rPr>
+                <w:sz w:val="26"/>
+                <w:szCs w:val="26"/>
+              </w:rPr>
+              <w:t>FREQUENCE D’APPARITION</w:t>
+            </w:r>
+          </w:p>
+        </w:tc>
+      </w:tr>
+      <w:tr>
+        <w:trPr>
+          <w:cnfStyle w:val="000000100000" w:firstRow="0" w:lastRow="0" w:firstColumn="0" w:lastColumn="0" w:oddVBand="0" w:evenVBand="0" w:oddHBand="1" w:evenHBand="0" w:firstRowFirstColumn="0" w:firstRowLastColumn="0" w:lastRowFirstColumn="0" w:lastRowLastColumn="0"/>
+          <w:trHeight w:val="405"/>
+        </w:trPr>
+        <w:tc>
+          <w:tcPr>
+            <w:cnfStyle w:val="001000000000" w:firstRow="0" w:lastRow="0" w:firstColumn="1" w:lastColumn="0" w:oddVBand="0" w:evenVBand="0" w:oddHBand="0" w:evenHBand="0" w:firstRowFirstColumn="0" w:firstRowLastColumn="0" w:lastRowFirstColumn="0" w:lastRowLastColumn="0"/>
+            <w:tcW w:w="1715" w:type="dxa"/>
+            <w:vMerge/>
+            <w:tcBorders>
+              <w:top w:val="single" w:sz="4" w:space="0" w:color="auto"/>
+              <w:left w:val="single" w:sz="4" w:space="0" w:color="auto"/>
+              <w:bottom w:val="single" w:sz="4" w:space="0" w:color="auto"/>
+              <w:right w:val="single" w:sz="4" w:space="0" w:color="auto"/>
+            </w:tcBorders>
+            <w:vAlign w:val="center"/>
+          </w:tcPr>
+          <w:p>
+            <w:pPr>
+              <w:spacing w:before="60" w:after="60"/>
+              <w:jc w:val="center"/>
+              <w:rPr>
+                <w:sz w:val="26"/>
+                <w:szCs w:val="26"/>
+              </w:rPr>
+            </w:pPr>
+          </w:p>
+        </w:tc>
+        <w:tc>
+          <w:tcPr>
+            <w:tcW w:w="8633" w:type="dxa"/>
+            <w:vMerge/>
+            <w:tcBorders>
+              <w:top w:val="single" w:sz="4" w:space="0" w:color="auto"/>
+              <w:left w:val="single" w:sz="4" w:space="0" w:color="auto"/>
+              <w:bottom w:val="single" w:sz="4" w:space="0" w:color="auto"/>
+            </w:tcBorders>
+            <w:vAlign w:val="center"/>
+          </w:tcPr>
+          <w:p>
+            <w:pPr>
+              <w:spacing w:before="60" w:after="60"/>
+              <w:jc w:val="center"/>
+              <w:cnfStyle w:val="000000100000" w:firstRow="0" w:lastRow="0" w:firstColumn="0" w:lastColumn="0" w:oddVBand="0" w:evenVBand="0" w:oddHBand="1" w:evenHBand="0" w:firstRowFirstColumn="0" w:firstRowLastColumn="0" w:lastRowFirstColumn="0" w:lastRowLastColumn="0"/>
+              <w:rPr>
+                <w:sz w:val="26"/>
+                <w:szCs w:val="26"/>
+              </w:rPr>
+            </w:pPr>
+          </w:p>
+        </w:tc>
+        <w:tc>
+          <w:tcPr>
+            <w:tcW w:w="1181" w:type="dxa"/>
+            <w:tcBorders>
+              <w:top w:val="single" w:sz="4" w:space="0" w:color="auto"/>
+              <w:left w:val="single" w:sz="4" w:space="0" w:color="auto"/>
+              <w:bottom w:val="single" w:sz="4" w:space="0" w:color="auto"/>
+            </w:tcBorders>
+            <w:vAlign w:val="center"/>
+          </w:tcPr>
+          <w:p>
+            <w:pPr>
+              <w:spacing w:before="60" w:after="60"/>
+              <w:jc w:val="center"/>
+              <w:cnfStyle w:val="000000100000" w:firstRow="0" w:lastRow="0" w:firstColumn="0" w:lastColumn="0" w:oddVBand="0" w:evenVBand="0" w:oddHBand="1" w:evenHBand="0" w:firstRowFirstColumn="0" w:firstRowLastColumn="0" w:lastRowFirstColumn="0" w:lastRowLastColumn="0"/>
+              <w:rPr>
+                <w:sz w:val="26"/>
+                <w:szCs w:val="26"/>
+              </w:rPr>
+            </w:pPr>
+            <w:proofErr w:type="spellStart"/>
+            <w:r>
+              <w:rPr>
+                <w:sz w:val="26"/>
+                <w:szCs w:val="26"/>
+              </w:rPr>
+              <w:t>fA</w:t>
+            </w:r>
+            <w:proofErr w:type="spellEnd"/>
+          </w:p>
+        </w:tc>
+        <w:tc>
+          <w:tcPr>
+            <w:tcW w:w="1181" w:type="dxa"/>
+            <w:tcBorders>
+              <w:top w:val="single" w:sz="4" w:space="0" w:color="auto"/>
+              <w:left w:val="single" w:sz="4" w:space="0" w:color="auto"/>
+              <w:bottom w:val="single" w:sz="4" w:space="0" w:color="auto"/>
+            </w:tcBorders>
+            <w:vAlign w:val="center"/>
+          </w:tcPr>
+          <w:p>
+            <w:pPr>
+              <w:spacing w:before="60" w:after="60"/>
+              <w:jc w:val="center"/>
+              <w:cnfStyle w:val="000000100000" w:firstRow="0" w:lastRow="0" w:firstColumn="0" w:lastColumn="0" w:oddVBand="0" w:evenVBand="0" w:oddHBand="1" w:evenHBand="0" w:firstRowFirstColumn="0" w:firstRowLastColumn="0" w:lastRowFirstColumn="0" w:lastRowLastColumn="0"/>
+              <w:rPr>
+                <w:sz w:val="26"/>
+                <w:szCs w:val="26"/>
+              </w:rPr>
+            </w:pPr>
+            <w:proofErr w:type="spellStart"/>
+            <w:r>
+              <w:rPr>
+                <w:sz w:val="26"/>
+                <w:szCs w:val="26"/>
+              </w:rPr>
+              <w:t>fB</w:t>
+            </w:r>
+            <w:proofErr w:type="spellEnd"/>
+          </w:p>
+        </w:tc>
+        <w:tc>
+          <w:tcPr>
+            <w:tcW w:w="1182" w:type="dxa"/>
+            <w:tcBorders>
+              <w:top w:val="single" w:sz="4" w:space="0" w:color="auto"/>
+              <w:left w:val="single" w:sz="4" w:space="0" w:color="auto"/>
+              <w:bottom w:val="single" w:sz="4" w:space="0" w:color="auto"/>
+              <w:right w:val="single" w:sz="4" w:space="0" w:color="auto"/>
+            </w:tcBorders>
+            <w:vAlign w:val="center"/>
+          </w:tcPr>
+          <w:p>
+            <w:pPr>
+              <w:spacing w:before="60" w:after="60"/>
+              <w:jc w:val="center"/>
+              <w:cnfStyle w:val="000000100000" w:firstRow="0" w:lastRow="0" w:firstColumn="0" w:lastColumn="0" w:oddVBand="0" w:evenVBand="0" w:oddHBand="1" w:evenHBand="0" w:firstRowFirstColumn="0" w:firstRowLastColumn="0" w:lastRowFirstColumn="0" w:lastRowLastColumn="0"/>
+              <w:rPr>
+                <w:sz w:val="26"/>
+                <w:szCs w:val="26"/>
+              </w:rPr>
+            </w:pPr>
+            <w:proofErr w:type="spellStart"/>
+            <w:r>
+              <w:rPr>
+                <w:sz w:val="26"/>
+                <w:szCs w:val="26"/>
+              </w:rPr>
+              <w:t>fC</w:t>
+            </w:r>
+            <w:proofErr w:type="spellEnd"/>
+          </w:p>
+        </w:tc>
+      </w:tr>
+      <w:tr>
+        <w:tc>
+          <w:tcPr>
+            <w:cnfStyle w:val="001000000000" w:firstRow="0" w:lastRow="0" w:firstColumn="1" w:lastColumn="0" w:oddVBand="0" w:evenVBand="0" w:oddHBand="0" w:evenHBand="0" w:firstRowFirstColumn="0" w:firstRowLastColumn="0" w:lastRowFirstColumn="0" w:lastRowLastColumn="0"/>
+            <w:tcW w:w="1715" w:type="dxa"/>
+            <w:tcBorders>
+              <w:top w:val="single" w:sz="4" w:space="0" w:color="auto"/>
+              <w:left w:val="single" w:sz="4" w:space="0" w:color="auto"/>
+              <w:bottom w:val="nil"/>
+              <w:right w:val="single" w:sz="4" w:space="0" w:color="auto"/>
+            </w:tcBorders>
+            <w:vAlign w:val="center"/>
+          </w:tcPr>
+          <w:p>
+            <w:pPr>
+              <w:spacing w:before="60" w:after="60"/>
+              <w:jc w:val="center"/>
+              <w:rPr>
+                <w:sz w:val="26"/>
+                <w:szCs w:val="26"/>
+              </w:rPr>
+            </w:pPr>
+            <w:r>
+              <w:rPr>
+                <w:sz w:val="26"/>
+                <w:szCs w:val="26"/>
+              </w:rPr>
+              <w:t>0</w:t>
+            </w:r>
+          </w:p>
+        </w:tc>
+        <w:tc>
+          <w:tcPr>
+            <w:tcW w:w="8633" w:type="dxa"/>
+            <w:tcBorders>
+              <w:top w:val="single" w:sz="4" w:space="0" w:color="auto"/>
+              <w:left w:val="single" w:sz="4" w:space="0" w:color="auto"/>
+              <w:bottom w:val="nil"/>
+            </w:tcBorders>
+            <w:vAlign w:val="center"/>
+          </w:tcPr>
+          <w:p>
+            <w:pPr>
+              <w:spacing w:before="60" w:after="60"/>
+              <w:jc w:val="center"/>
+              <w:cnfStyle w:val="000000000000" w:firstRow="0" w:lastRow="0" w:firstColumn="0" w:lastColumn="0" w:oddVBand="0" w:evenVBand="0" w:oddHBand="0" w:evenHBand="0" w:firstRowFirstColumn="0" w:firstRowLastColumn="0" w:lastRowFirstColumn="0" w:lastRowLastColumn="0"/>
+              <w:rPr>
+                <w:sz w:val="26"/>
+                <w:szCs w:val="26"/>
+              </w:rPr>
+            </w:pPr>
+            <w:r>
+              <w:rPr>
+                <w:sz w:val="26"/>
+                <w:szCs w:val="26"/>
+              </w:rPr>
+              <w:t>Les ennemis A n’apparaissent que d’un bord fixé arbitrairement ou déterminé de manière aléatoire.</w:t>
+            </w:r>
+            <w:bookmarkStart w:id="0" w:name="_GoBack"/>
+            <w:bookmarkEnd w:id="0"/>
+          </w:p>
+        </w:tc>
+        <w:tc>
+          <w:tcPr>
+            <w:tcW w:w="1181" w:type="dxa"/>
+            <w:tcBorders>
+              <w:top w:val="single" w:sz="4" w:space="0" w:color="auto"/>
+              <w:left w:val="single" w:sz="4" w:space="0" w:color="auto"/>
+            </w:tcBorders>
+            <w:vAlign w:val="center"/>
+          </w:tcPr>
+          <w:p>
+            <w:pPr>
+              <w:spacing w:before="60" w:after="60"/>
+              <w:jc w:val="center"/>
+              <w:cnfStyle w:val="000000000000" w:firstRow="0" w:lastRow="0" w:firstColumn="0" w:lastColumn="0" w:oddVBand="0" w:evenVBand="0" w:oddHBand="0" w:evenHBand="0" w:firstRowFirstColumn="0" w:firstRowLastColumn="0" w:lastRowFirstColumn="0" w:lastRowLastColumn="0"/>
+              <w:rPr>
+                <w:sz w:val="26"/>
+                <w:szCs w:val="26"/>
+              </w:rPr>
+            </w:pPr>
+            <w:r>
+              <w:rPr>
+                <w:sz w:val="26"/>
+                <w:szCs w:val="26"/>
+              </w:rPr>
+              <w:t>0.5</w:t>
+            </w:r>
+          </w:p>
+        </w:tc>
+        <w:tc>
+          <w:tcPr>
+            <w:tcW w:w="1181" w:type="dxa"/>
+            <w:tcBorders>
+              <w:top w:val="single" w:sz="4" w:space="0" w:color="auto"/>
+              <w:left w:val="single" w:sz="4" w:space="0" w:color="auto"/>
+            </w:tcBorders>
+            <w:vAlign w:val="center"/>
+          </w:tcPr>
+          <w:p>
+            <w:pPr>
+              <w:spacing w:before="60" w:after="60"/>
+              <w:jc w:val="center"/>
+              <w:cnfStyle w:val="000000000000" w:firstRow="0" w:lastRow="0" w:firstColumn="0" w:lastColumn="0" w:oddVBand="0" w:evenVBand="0" w:oddHBand="0" w:evenHBand="0" w:firstRowFirstColumn="0" w:firstRowLastColumn="0" w:lastRowFirstColumn="0" w:lastRowLastColumn="0"/>
+              <w:rPr>
+                <w:sz w:val="26"/>
+                <w:szCs w:val="26"/>
+              </w:rPr>
+            </w:pPr>
+            <w:r>
+              <w:rPr>
+                <w:sz w:val="26"/>
+                <w:szCs w:val="26"/>
+              </w:rPr>
+              <w:t>-</w:t>
+            </w:r>
+          </w:p>
+        </w:tc>
+        <w:tc>
+          <w:tcPr>
+            <w:tcW w:w="1182" w:type="dxa"/>
+            <w:tcBorders>
+              <w:top w:val="single" w:sz="4" w:space="0" w:color="auto"/>
+              <w:left w:val="single" w:sz="4" w:space="0" w:color="auto"/>
+              <w:bottom w:val="single" w:sz="4" w:space="0" w:color="auto"/>
+              <w:right w:val="single" w:sz="4" w:space="0" w:color="auto"/>
+            </w:tcBorders>
+            <w:vAlign w:val="center"/>
+          </w:tcPr>
+          <w:p>
+            <w:pPr>
+              <w:spacing w:before="60" w:after="60"/>
+              <w:jc w:val="center"/>
+              <w:cnfStyle w:val="000000000000" w:firstRow="0" w:lastRow="0" w:firstColumn="0" w:lastColumn="0" w:oddVBand="0" w:evenVBand="0" w:oddHBand="0" w:evenHBand="0" w:firstRowFirstColumn="0" w:firstRowLastColumn="0" w:lastRowFirstColumn="0" w:lastRowLastColumn="0"/>
+              <w:rPr>
+                <w:sz w:val="26"/>
+                <w:szCs w:val="26"/>
+              </w:rPr>
+            </w:pPr>
+            <w:r>
+              <w:rPr>
+                <w:sz w:val="26"/>
+                <w:szCs w:val="26"/>
+              </w:rPr>
+              <w:t>-</w:t>
+            </w:r>
+          </w:p>
+        </w:tc>
+      </w:tr>
+      <w:tr>
+        <w:trPr>
+          <w:cnfStyle w:val="000000100000" w:firstRow="0" w:lastRow="0" w:firstColumn="0" w:lastColumn="0" w:oddVBand="0" w:evenVBand="0" w:oddHBand="1" w:evenHBand="0" w:firstRowFirstColumn="0" w:firstRowLastColumn="0" w:lastRowFirstColumn="0" w:lastRowLastColumn="0"/>
+        </w:trPr>
+        <w:tc>
+          <w:tcPr>
+            <w:cnfStyle w:val="001000000000" w:firstRow="0" w:lastRow="0" w:firstColumn="1" w:lastColumn="0" w:oddVBand="0" w:evenVBand="0" w:oddHBand="0" w:evenHBand="0" w:firstRowFirstColumn="0" w:firstRowLastColumn="0" w:lastRowFirstColumn="0" w:lastRowLastColumn="0"/>
+            <w:tcW w:w="1715" w:type="dxa"/>
+            <w:tcBorders>
+              <w:top w:val="nil"/>
+              <w:left w:val="single" w:sz="4" w:space="0" w:color="auto"/>
+              <w:bottom w:val="nil"/>
+              <w:right w:val="single" w:sz="4" w:space="0" w:color="auto"/>
+            </w:tcBorders>
+            <w:vAlign w:val="center"/>
+          </w:tcPr>
+          <w:p>
+            <w:pPr>
+              <w:spacing w:before="60" w:after="60"/>
+              <w:jc w:val="center"/>
+              <w:rPr>
+                <w:sz w:val="26"/>
+                <w:szCs w:val="26"/>
+              </w:rPr>
+            </w:pPr>
+            <w:r>
+              <w:rPr>
+                <w:sz w:val="26"/>
+                <w:szCs w:val="26"/>
+              </w:rPr>
+              <w:t>10</w:t>
+            </w:r>
+          </w:p>
+        </w:tc>
+        <w:tc>
+          <w:tcPr>
+            <w:tcW w:w="8633" w:type="dxa"/>
+            <w:tcBorders>
+              <w:top w:val="nil"/>
+              <w:left w:val="single" w:sz="4" w:space="0" w:color="auto"/>
+              <w:bottom w:val="nil"/>
+            </w:tcBorders>
+            <w:vAlign w:val="center"/>
+          </w:tcPr>
+          <w:p>
+            <w:pPr>
+              <w:spacing w:before="60" w:after="60"/>
+              <w:jc w:val="center"/>
+              <w:cnfStyle w:val="000000100000" w:firstRow="0" w:lastRow="0" w:firstColumn="0" w:lastColumn="0" w:oddVBand="0" w:evenVBand="0" w:oddHBand="1" w:evenHBand="0" w:firstRowFirstColumn="0" w:firstRowLastColumn="0" w:lastRowFirstColumn="0" w:lastRowLastColumn="0"/>
+              <w:rPr>
+                <w:sz w:val="26"/>
+                <w:szCs w:val="26"/>
+              </w:rPr>
+            </w:pPr>
+            <w:r>
+              <w:rPr>
+                <w:sz w:val="26"/>
+                <w:szCs w:val="26"/>
+              </w:rPr>
+              <w:t>Les ennemis A apparaissent en plus depuis le bord opposé.</w:t>
+            </w:r>
+          </w:p>
+        </w:tc>
+        <w:tc>
+          <w:tcPr>
+            <w:tcW w:w="1181" w:type="dxa"/>
+            <w:tcBorders>
+              <w:left w:val="single" w:sz="4" w:space="0" w:color="auto"/>
+            </w:tcBorders>
+            <w:vAlign w:val="center"/>
+          </w:tcPr>
+          <w:p>
+            <w:pPr>
+              <w:spacing w:before="60" w:after="60"/>
+              <w:jc w:val="center"/>
+              <w:cnfStyle w:val="000000100000" w:firstRow="0" w:lastRow="0" w:firstColumn="0" w:lastColumn="0" w:oddVBand="0" w:evenVBand="0" w:oddHBand="1" w:evenHBand="0" w:firstRowFirstColumn="0" w:firstRowLastColumn="0" w:lastRowFirstColumn="0" w:lastRowLastColumn="0"/>
+              <w:rPr>
+                <w:sz w:val="26"/>
+                <w:szCs w:val="26"/>
+              </w:rPr>
+            </w:pPr>
+            <w:r>
+              <w:rPr>
+                <w:sz w:val="26"/>
+                <w:szCs w:val="26"/>
+              </w:rPr>
+              <w:t>1</w:t>
+            </w:r>
+          </w:p>
+        </w:tc>
+        <w:tc>
+          <w:tcPr>
+            <w:tcW w:w="1181" w:type="dxa"/>
+            <w:tcBorders>
+              <w:left w:val="single" w:sz="4" w:space="0" w:color="auto"/>
+            </w:tcBorders>
+            <w:vAlign w:val="center"/>
+          </w:tcPr>
+          <w:p>
+            <w:pPr>
+              <w:spacing w:before="60" w:after="60"/>
+              <w:jc w:val="center"/>
+              <w:cnfStyle w:val="000000100000" w:firstRow="0" w:lastRow="0" w:firstColumn="0" w:lastColumn="0" w:oddVBand="0" w:evenVBand="0" w:oddHBand="1" w:evenHBand="0" w:firstRowFirstColumn="0" w:firstRowLastColumn="0" w:lastRowFirstColumn="0" w:lastRowLastColumn="0"/>
+              <w:rPr>
+                <w:sz w:val="26"/>
+                <w:szCs w:val="26"/>
+              </w:rPr>
+            </w:pPr>
+            <w:r>
+              <w:rPr>
+                <w:sz w:val="26"/>
+                <w:szCs w:val="26"/>
+              </w:rPr>
+              <w:t>-</w:t>
+            </w:r>
+          </w:p>
+        </w:tc>
+        <w:tc>
+          <w:tcPr>
+            <w:tcW w:w="1182" w:type="dxa"/>
+            <w:tcBorders>
+              <w:top w:val="single" w:sz="4" w:space="0" w:color="auto"/>
+              <w:left w:val="single" w:sz="4" w:space="0" w:color="auto"/>
+              <w:bottom w:val="single" w:sz="4" w:space="0" w:color="auto"/>
+              <w:right w:val="single" w:sz="4" w:space="0" w:color="auto"/>
+            </w:tcBorders>
+            <w:vAlign w:val="center"/>
+          </w:tcPr>
+          <w:p>
+            <w:pPr>
+              <w:spacing w:before="60" w:after="60"/>
+              <w:jc w:val="center"/>
+              <w:cnfStyle w:val="000000100000" w:firstRow="0" w:lastRow="0" w:firstColumn="0" w:lastColumn="0" w:oddVBand="0" w:evenVBand="0" w:oddHBand="1" w:evenHBand="0" w:firstRowFirstColumn="0" w:firstRowLastColumn="0" w:lastRowFirstColumn="0" w:lastRowLastColumn="0"/>
+              <w:rPr>
+                <w:sz w:val="26"/>
+                <w:szCs w:val="26"/>
+              </w:rPr>
+            </w:pPr>
+            <w:r>
+              <w:rPr>
+                <w:sz w:val="26"/>
+                <w:szCs w:val="26"/>
+              </w:rPr>
+              <w:t>-</w:t>
+            </w:r>
+          </w:p>
+        </w:tc>
+      </w:tr>
+      <w:tr>
+        <w:trPr>
+          <w:trHeight w:val="390"/>
+        </w:trPr>
+        <w:tc>
+          <w:tcPr>
+            <w:cnfStyle w:val="001000000000" w:firstRow="0" w:lastRow="0" w:firstColumn="1" w:lastColumn="0" w:oddVBand="0" w:evenVBand="0" w:oddHBand="0" w:evenHBand="0" w:firstRowFirstColumn="0" w:firstRowLastColumn="0" w:lastRowFirstColumn="0" w:lastRowLastColumn="0"/>
+            <w:tcW w:w="1715" w:type="dxa"/>
+            <w:tcBorders>
+              <w:top w:val="nil"/>
+              <w:left w:val="single" w:sz="4" w:space="0" w:color="auto"/>
+              <w:bottom w:val="nil"/>
+              <w:right w:val="single" w:sz="4" w:space="0" w:color="auto"/>
+            </w:tcBorders>
+            <w:vAlign w:val="center"/>
+          </w:tcPr>
+          <w:p>
+            <w:pPr>
+              <w:spacing w:before="60" w:after="60"/>
+              <w:jc w:val="center"/>
+              <w:rPr>
+                <w:sz w:val="26"/>
+                <w:szCs w:val="26"/>
+              </w:rPr>
+            </w:pPr>
+            <w:r>
+              <w:rPr>
+                <w:sz w:val="26"/>
+                <w:szCs w:val="26"/>
+              </w:rPr>
+              <w:t>20</w:t>
+            </w:r>
+          </w:p>
+        </w:tc>
+        <w:tc>
+          <w:tcPr>
+            <w:tcW w:w="8633" w:type="dxa"/>
+            <w:tcBorders>
+              <w:top w:val="nil"/>
+              <w:left w:val="single" w:sz="4" w:space="0" w:color="auto"/>
+              <w:bottom w:val="nil"/>
+            </w:tcBorders>
+            <w:vAlign w:val="center"/>
+          </w:tcPr>
+          <w:p>
+            <w:pPr>
+              <w:spacing w:before="60" w:after="60"/>
+              <w:jc w:val="center"/>
+              <w:cnfStyle w:val="000000000000" w:firstRow="0" w:lastRow="0" w:firstColumn="0" w:lastColumn="0" w:oddVBand="0" w:evenVBand="0" w:oddHBand="0" w:evenHBand="0" w:firstRowFirstColumn="0" w:firstRowLastColumn="0" w:lastRowFirstColumn="0" w:lastRowLastColumn="0"/>
+              <w:rPr>
+                <w:sz w:val="26"/>
+                <w:szCs w:val="26"/>
+              </w:rPr>
+            </w:pPr>
+            <w:r>
+              <w:rPr>
+                <w:sz w:val="26"/>
+                <w:szCs w:val="26"/>
+              </w:rPr>
+              <w:t>Les ennemis A apparaissent depuis tous les bords.</w:t>
+            </w:r>
+          </w:p>
+        </w:tc>
+        <w:tc>
+          <w:tcPr>
+            <w:tcW w:w="1181" w:type="dxa"/>
+            <w:tcBorders>
+              <w:left w:val="single" w:sz="4" w:space="0" w:color="auto"/>
+            </w:tcBorders>
+            <w:vAlign w:val="center"/>
+          </w:tcPr>
+          <w:p>
+            <w:pPr>
+              <w:spacing w:before="60" w:after="60"/>
+              <w:jc w:val="center"/>
+              <w:cnfStyle w:val="000000000000" w:firstRow="0" w:lastRow="0" w:firstColumn="0" w:lastColumn="0" w:oddVBand="0" w:evenVBand="0" w:oddHBand="0" w:evenHBand="0" w:firstRowFirstColumn="0" w:firstRowLastColumn="0" w:lastRowFirstColumn="0" w:lastRowLastColumn="0"/>
+              <w:rPr>
+                <w:sz w:val="26"/>
+                <w:szCs w:val="26"/>
+              </w:rPr>
+            </w:pPr>
+            <w:r>
+              <w:rPr>
+                <w:sz w:val="26"/>
+                <w:szCs w:val="26"/>
+              </w:rPr>
+              <w:t>1</w:t>
+            </w:r>
+          </w:p>
+        </w:tc>
+        <w:tc>
+          <w:tcPr>
+            <w:tcW w:w="1181" w:type="dxa"/>
+            <w:tcBorders>
+              <w:left w:val="single" w:sz="4" w:space="0" w:color="auto"/>
+            </w:tcBorders>
+            <w:vAlign w:val="center"/>
+          </w:tcPr>
+          <w:p>
+            <w:pPr>
+              <w:spacing w:before="60" w:after="60"/>
+              <w:jc w:val="center"/>
+              <w:cnfStyle w:val="000000000000" w:firstRow="0" w:lastRow="0" w:firstColumn="0" w:lastColumn="0" w:oddVBand="0" w:evenVBand="0" w:oddHBand="0" w:evenHBand="0" w:firstRowFirstColumn="0" w:firstRowLastColumn="0" w:lastRowFirstColumn="0" w:lastRowLastColumn="0"/>
+              <w:rPr>
+                <w:sz w:val="26"/>
+                <w:szCs w:val="26"/>
+              </w:rPr>
+            </w:pPr>
+            <w:r>
+              <w:rPr>
+                <w:sz w:val="26"/>
+                <w:szCs w:val="26"/>
+              </w:rPr>
+              <w:t>-</w:t>
+            </w:r>
+          </w:p>
+        </w:tc>
+        <w:tc>
+          <w:tcPr>
+            <w:tcW w:w="1182" w:type="dxa"/>
+            <w:tcBorders>
+              <w:top w:val="single" w:sz="4" w:space="0" w:color="auto"/>
+              <w:left w:val="single" w:sz="4" w:space="0" w:color="auto"/>
+              <w:bottom w:val="single" w:sz="4" w:space="0" w:color="auto"/>
+              <w:right w:val="single" w:sz="4" w:space="0" w:color="auto"/>
+            </w:tcBorders>
+            <w:vAlign w:val="center"/>
+          </w:tcPr>
+          <w:p>
+            <w:pPr>
+              <w:spacing w:before="60" w:after="60"/>
+              <w:jc w:val="center"/>
+              <w:cnfStyle w:val="000000000000" w:firstRow="0" w:lastRow="0" w:firstColumn="0" w:lastColumn="0" w:oddVBand="0" w:evenVBand="0" w:oddHBand="0" w:evenHBand="0" w:firstRowFirstColumn="0" w:firstRowLastColumn="0" w:lastRowFirstColumn="0" w:lastRowLastColumn="0"/>
+              <w:rPr>
+                <w:sz w:val="26"/>
+                <w:szCs w:val="26"/>
+              </w:rPr>
+            </w:pPr>
+            <w:r>
+              <w:rPr>
+                <w:sz w:val="26"/>
+                <w:szCs w:val="26"/>
+              </w:rPr>
+              <w:t>-</w:t>
+            </w:r>
+          </w:p>
+        </w:tc>
+      </w:tr>
+      <w:tr>
+        <w:trPr>
+          <w:cnfStyle w:val="000000100000" w:firstRow="0" w:lastRow="0" w:firstColumn="0" w:lastColumn="0" w:oddVBand="0" w:evenVBand="0" w:oddHBand="1" w:evenHBand="0" w:firstRowFirstColumn="0" w:firstRowLastColumn="0" w:lastRowFirstColumn="0" w:lastRowLastColumn="0"/>
+          <w:trHeight w:val="390"/>
+        </w:trPr>
+        <w:tc>
+          <w:tcPr>
+            <w:cnfStyle w:val="001000000000" w:firstRow="0" w:lastRow="0" w:firstColumn="1" w:lastColumn="0" w:oddVBand="0" w:evenVBand="0" w:oddHBand="0" w:evenHBand="0" w:firstRowFirstColumn="0" w:firstRowLastColumn="0" w:lastRowFirstColumn="0" w:lastRowLastColumn="0"/>
+            <w:tcW w:w="1715" w:type="dxa"/>
+            <w:tcBorders>
+              <w:top w:val="nil"/>
+              <w:left w:val="single" w:sz="4" w:space="0" w:color="auto"/>
+              <w:bottom w:val="nil"/>
+              <w:right w:val="single" w:sz="4" w:space="0" w:color="auto"/>
+            </w:tcBorders>
+            <w:vAlign w:val="center"/>
+          </w:tcPr>
+          <w:p>
+            <w:pPr>
+              <w:spacing w:before="60" w:after="60"/>
+              <w:jc w:val="center"/>
+              <w:rPr>
+                <w:sz w:val="26"/>
+                <w:szCs w:val="26"/>
+              </w:rPr>
+            </w:pPr>
+            <w:r>
+              <w:rPr>
+                <w:sz w:val="26"/>
+                <w:szCs w:val="26"/>
+              </w:rPr>
+              <w:t>30</w:t>
+            </w:r>
+          </w:p>
+        </w:tc>
+        <w:tc>
+          <w:tcPr>
+            <w:tcW w:w="8633" w:type="dxa"/>
+            <w:tcBorders>
+              <w:top w:val="nil"/>
+              <w:left w:val="single" w:sz="4" w:space="0" w:color="auto"/>
+              <w:bottom w:val="nil"/>
+            </w:tcBorders>
+            <w:vAlign w:val="center"/>
+          </w:tcPr>
+          <w:p>
+            <w:pPr>
+              <w:spacing w:before="60" w:after="60"/>
+              <w:jc w:val="center"/>
+              <w:cnfStyle w:val="000000100000" w:firstRow="0" w:lastRow="0" w:firstColumn="0" w:lastColumn="0" w:oddVBand="0" w:evenVBand="0" w:oddHBand="1" w:evenHBand="0" w:firstRowFirstColumn="0" w:firstRowLastColumn="0" w:lastRowFirstColumn="0" w:lastRowLastColumn="0"/>
+              <w:rPr>
+                <w:sz w:val="26"/>
+                <w:szCs w:val="26"/>
+              </w:rPr>
+            </w:pPr>
+            <w:r>
+              <w:rPr>
+                <w:sz w:val="26"/>
+                <w:szCs w:val="26"/>
+              </w:rPr>
+              <w:t>-</w:t>
+            </w:r>
+          </w:p>
+        </w:tc>
+        <w:tc>
+          <w:tcPr>
+            <w:tcW w:w="1181" w:type="dxa"/>
+            <w:tcBorders>
+              <w:left w:val="single" w:sz="4" w:space="0" w:color="auto"/>
+            </w:tcBorders>
+            <w:vAlign w:val="center"/>
+          </w:tcPr>
+          <w:p>
+            <w:pPr>
+              <w:spacing w:before="60" w:after="60"/>
+              <w:jc w:val="center"/>
+              <w:cnfStyle w:val="000000100000" w:firstRow="0" w:lastRow="0" w:firstColumn="0" w:lastColumn="0" w:oddVBand="0" w:evenVBand="0" w:oddHBand="1" w:evenHBand="0" w:firstRowFirstColumn="0" w:firstRowLastColumn="0" w:lastRowFirstColumn="0" w:lastRowLastColumn="0"/>
+              <w:rPr>
+                <w:sz w:val="26"/>
+                <w:szCs w:val="26"/>
+              </w:rPr>
+            </w:pPr>
+            <w:r>
+              <w:rPr>
+                <w:sz w:val="26"/>
+                <w:szCs w:val="26"/>
+              </w:rPr>
+              <w:t>1.5</w:t>
+            </w:r>
+          </w:p>
+        </w:tc>
+        <w:tc>
+          <w:tcPr>
+            <w:tcW w:w="1181" w:type="dxa"/>
+            <w:tcBorders>
+              <w:left w:val="single" w:sz="4" w:space="0" w:color="auto"/>
+            </w:tcBorders>
+            <w:vAlign w:val="center"/>
+          </w:tcPr>
+          <w:p>
+            <w:pPr>
+              <w:spacing w:before="60" w:after="60"/>
+              <w:jc w:val="center"/>
+              <w:cnfStyle w:val="000000100000" w:firstRow="0" w:lastRow="0" w:firstColumn="0" w:lastColumn="0" w:oddVBand="0" w:evenVBand="0" w:oddHBand="1" w:evenHBand="0" w:firstRowFirstColumn="0" w:firstRowLastColumn="0" w:lastRowFirstColumn="0" w:lastRowLastColumn="0"/>
+              <w:rPr>
+                <w:sz w:val="26"/>
+                <w:szCs w:val="26"/>
+              </w:rPr>
+            </w:pPr>
+            <w:r>
+              <w:rPr>
+                <w:sz w:val="26"/>
+                <w:szCs w:val="26"/>
+              </w:rPr>
+              <w:t>-</w:t>
+            </w:r>
+          </w:p>
+        </w:tc>
+        <w:tc>
+          <w:tcPr>
+            <w:tcW w:w="1182" w:type="dxa"/>
+            <w:tcBorders>
+              <w:top w:val="single" w:sz="4" w:space="0" w:color="auto"/>
+              <w:left w:val="single" w:sz="4" w:space="0" w:color="auto"/>
+              <w:bottom w:val="single" w:sz="4" w:space="0" w:color="auto"/>
+              <w:right w:val="single" w:sz="4" w:space="0" w:color="auto"/>
+            </w:tcBorders>
+            <w:vAlign w:val="center"/>
+          </w:tcPr>
+          <w:p>
+            <w:pPr>
+              <w:spacing w:before="60" w:after="60"/>
+              <w:jc w:val="center"/>
+              <w:cnfStyle w:val="000000100000" w:firstRow="0" w:lastRow="0" w:firstColumn="0" w:lastColumn="0" w:oddVBand="0" w:evenVBand="0" w:oddHBand="1" w:evenHBand="0" w:firstRowFirstColumn="0" w:firstRowLastColumn="0" w:lastRowFirstColumn="0" w:lastRowLastColumn="0"/>
+              <w:rPr>
+                <w:sz w:val="26"/>
+                <w:szCs w:val="26"/>
+              </w:rPr>
+            </w:pPr>
+            <w:r>
+              <w:rPr>
+                <w:sz w:val="26"/>
+                <w:szCs w:val="26"/>
+              </w:rPr>
+              <w:t>-</w:t>
+            </w:r>
+          </w:p>
+        </w:tc>
+      </w:tr>
+      <w:tr>
+        <w:tc>
+          <w:tcPr>
+            <w:cnfStyle w:val="001000000000" w:firstRow="0" w:lastRow="0" w:firstColumn="1" w:lastColumn="0" w:oddVBand="0" w:evenVBand="0" w:oddHBand="0" w:evenHBand="0" w:firstRowFirstColumn="0" w:firstRowLastColumn="0" w:lastRowFirstColumn="0" w:lastRowLastColumn="0"/>
+            <w:tcW w:w="1715" w:type="dxa"/>
+            <w:tcBorders>
+              <w:top w:val="nil"/>
+              <w:left w:val="single" w:sz="4" w:space="0" w:color="auto"/>
+              <w:bottom w:val="nil"/>
+              <w:right w:val="single" w:sz="4" w:space="0" w:color="auto"/>
+            </w:tcBorders>
+            <w:vAlign w:val="center"/>
+          </w:tcPr>
+          <w:p>
+            <w:pPr>
+              <w:spacing w:before="60" w:after="60"/>
+              <w:jc w:val="center"/>
+              <w:rPr>
+                <w:sz w:val="26"/>
+                <w:szCs w:val="26"/>
+              </w:rPr>
+            </w:pPr>
+            <w:r>
+              <w:rPr>
+                <w:sz w:val="26"/>
+                <w:szCs w:val="26"/>
+              </w:rPr>
+              <w:t>40</w:t>
+            </w:r>
+          </w:p>
+        </w:tc>
+        <w:tc>
+          <w:tcPr>
+            <w:tcW w:w="8633" w:type="dxa"/>
+            <w:tcBorders>
+              <w:top w:val="nil"/>
+              <w:left w:val="single" w:sz="4" w:space="0" w:color="auto"/>
+              <w:bottom w:val="nil"/>
+            </w:tcBorders>
+            <w:vAlign w:val="center"/>
+          </w:tcPr>
+          <w:p>
+            <w:pPr>
+              <w:spacing w:before="60" w:after="60"/>
+              <w:jc w:val="center"/>
+              <w:cnfStyle w:val="000000000000" w:firstRow="0" w:lastRow="0" w:firstColumn="0" w:lastColumn="0" w:oddVBand="0" w:evenVBand="0" w:oddHBand="0" w:evenHBand="0" w:firstRowFirstColumn="0" w:firstRowLastColumn="0" w:lastRowFirstColumn="0" w:lastRowLastColumn="0"/>
+              <w:rPr>
+                <w:sz w:val="26"/>
+                <w:szCs w:val="26"/>
+              </w:rPr>
+            </w:pPr>
+            <w:r>
+              <w:rPr>
+                <w:sz w:val="26"/>
+                <w:szCs w:val="26"/>
+              </w:rPr>
+              <w:t>-</w:t>
+            </w:r>
+          </w:p>
+        </w:tc>
+        <w:tc>
+          <w:tcPr>
+            <w:tcW w:w="1181" w:type="dxa"/>
+            <w:tcBorders>
+              <w:left w:val="single" w:sz="4" w:space="0" w:color="auto"/>
+            </w:tcBorders>
+            <w:vAlign w:val="center"/>
+          </w:tcPr>
+          <w:p>
+            <w:pPr>
+              <w:spacing w:before="60" w:after="60"/>
+              <w:jc w:val="center"/>
+              <w:cnfStyle w:val="000000000000" w:firstRow="0" w:lastRow="0" w:firstColumn="0" w:lastColumn="0" w:oddVBand="0" w:evenVBand="0" w:oddHBand="0" w:evenHBand="0" w:firstRowFirstColumn="0" w:firstRowLastColumn="0" w:lastRowFirstColumn="0" w:lastRowLastColumn="0"/>
+              <w:rPr>
+                <w:sz w:val="26"/>
+                <w:szCs w:val="26"/>
+              </w:rPr>
+            </w:pPr>
+            <w:r>
+              <w:rPr>
+                <w:sz w:val="26"/>
+                <w:szCs w:val="26"/>
+              </w:rPr>
+              <w:t>2</w:t>
+            </w:r>
+          </w:p>
+        </w:tc>
+        <w:tc>
+          <w:tcPr>
+            <w:tcW w:w="1181" w:type="dxa"/>
+            <w:tcBorders>
+              <w:left w:val="single" w:sz="4" w:space="0" w:color="auto"/>
+            </w:tcBorders>
+            <w:vAlign w:val="center"/>
+          </w:tcPr>
+          <w:p>
+            <w:pPr>
+              <w:spacing w:before="60" w:after="60"/>
+              <w:jc w:val="center"/>
+              <w:cnfStyle w:val="000000000000" w:firstRow="0" w:lastRow="0" w:firstColumn="0" w:lastColumn="0" w:oddVBand="0" w:evenVBand="0" w:oddHBand="0" w:evenHBand="0" w:firstRowFirstColumn="0" w:firstRowLastColumn="0" w:lastRowFirstColumn="0" w:lastRowLastColumn="0"/>
+              <w:rPr>
+                <w:sz w:val="26"/>
+                <w:szCs w:val="26"/>
+              </w:rPr>
+            </w:pPr>
+            <w:r>
+              <w:rPr>
+                <w:sz w:val="26"/>
+                <w:szCs w:val="26"/>
+              </w:rPr>
+              <w:t>-</w:t>
+            </w:r>
+          </w:p>
+        </w:tc>
+        <w:tc>
+          <w:tcPr>
+            <w:tcW w:w="1182" w:type="dxa"/>
+            <w:tcBorders>
+              <w:top w:val="single" w:sz="4" w:space="0" w:color="auto"/>
+              <w:left w:val="single" w:sz="4" w:space="0" w:color="auto"/>
+              <w:bottom w:val="single" w:sz="4" w:space="0" w:color="auto"/>
+              <w:right w:val="single" w:sz="4" w:space="0" w:color="auto"/>
+            </w:tcBorders>
+            <w:vAlign w:val="center"/>
+          </w:tcPr>
+          <w:p>
+            <w:pPr>
+              <w:spacing w:before="60" w:after="60"/>
+              <w:jc w:val="center"/>
+              <w:cnfStyle w:val="000000000000" w:firstRow="0" w:lastRow="0" w:firstColumn="0" w:lastColumn="0" w:oddVBand="0" w:evenVBand="0" w:oddHBand="0" w:evenHBand="0" w:firstRowFirstColumn="0" w:firstRowLastColumn="0" w:lastRowFirstColumn="0" w:lastRowLastColumn="0"/>
+              <w:rPr>
+                <w:sz w:val="26"/>
+                <w:szCs w:val="26"/>
+              </w:rPr>
+            </w:pPr>
+          </w:p>
+        </w:tc>
+      </w:tr>
+      <w:tr>
+        <w:trPr>
+          <w:cnfStyle w:val="000000100000" w:firstRow="0" w:lastRow="0" w:firstColumn="0" w:lastColumn="0" w:oddVBand="0" w:evenVBand="0" w:oddHBand="1" w:evenHBand="0" w:firstRowFirstColumn="0" w:firstRowLastColumn="0" w:lastRowFirstColumn="0" w:lastRowLastColumn="0"/>
+        </w:trPr>
+        <w:tc>
+          <w:tcPr>
+            <w:cnfStyle w:val="001000000000" w:firstRow="0" w:lastRow="0" w:firstColumn="1" w:lastColumn="0" w:oddVBand="0" w:evenVBand="0" w:oddHBand="0" w:evenHBand="0" w:firstRowFirstColumn="0" w:firstRowLastColumn="0" w:lastRowFirstColumn="0" w:lastRowLastColumn="0"/>
+            <w:tcW w:w="1715" w:type="dxa"/>
+            <w:tcBorders>
+              <w:top w:val="nil"/>
+              <w:left w:val="single" w:sz="4" w:space="0" w:color="auto"/>
+              <w:bottom w:val="nil"/>
+              <w:right w:val="single" w:sz="4" w:space="0" w:color="auto"/>
+            </w:tcBorders>
+            <w:vAlign w:val="center"/>
+          </w:tcPr>
+          <w:p>
+            <w:pPr>
+              <w:spacing w:before="60" w:after="60"/>
+              <w:jc w:val="center"/>
+              <w:rPr>
+                <w:sz w:val="26"/>
+                <w:szCs w:val="26"/>
+              </w:rPr>
+            </w:pPr>
+            <w:r>
+              <w:rPr>
+                <w:sz w:val="26"/>
+                <w:szCs w:val="26"/>
+              </w:rPr>
+              <w:t>50</w:t>
+            </w:r>
+          </w:p>
+        </w:tc>
+        <w:tc>
+          <w:tcPr>
+            <w:tcW w:w="8633" w:type="dxa"/>
+            <w:tcBorders>
+              <w:top w:val="nil"/>
+              <w:left w:val="single" w:sz="4" w:space="0" w:color="auto"/>
+              <w:bottom w:val="nil"/>
+            </w:tcBorders>
+            <w:vAlign w:val="center"/>
+          </w:tcPr>
+          <w:p>
+            <w:pPr>
+              <w:spacing w:before="60" w:after="60"/>
+              <w:jc w:val="center"/>
+              <w:cnfStyle w:val="000000100000" w:firstRow="0" w:lastRow="0" w:firstColumn="0" w:lastColumn="0" w:oddVBand="0" w:evenVBand="0" w:oddHBand="1" w:evenHBand="0" w:firstRowFirstColumn="0" w:firstRowLastColumn="0" w:lastRowFirstColumn="0" w:lastRowLastColumn="0"/>
+              <w:rPr>
+                <w:sz w:val="26"/>
+                <w:szCs w:val="26"/>
+              </w:rPr>
+            </w:pPr>
+            <w:r>
+              <w:rPr>
+                <w:sz w:val="26"/>
+                <w:szCs w:val="26"/>
+              </w:rPr>
+              <w:t>Des ennemis B apparaissent depuis tous les bords.</w:t>
+            </w:r>
+          </w:p>
+        </w:tc>
+        <w:tc>
+          <w:tcPr>
+            <w:tcW w:w="1181" w:type="dxa"/>
+            <w:tcBorders>
+              <w:left w:val="single" w:sz="4" w:space="0" w:color="auto"/>
+            </w:tcBorders>
+            <w:vAlign w:val="center"/>
+          </w:tcPr>
+          <w:p>
+            <w:pPr>
+              <w:spacing w:before="60" w:after="60"/>
+              <w:jc w:val="center"/>
+              <w:cnfStyle w:val="000000100000" w:firstRow="0" w:lastRow="0" w:firstColumn="0" w:lastColumn="0" w:oddVBand="0" w:evenVBand="0" w:oddHBand="1" w:evenHBand="0" w:firstRowFirstColumn="0" w:firstRowLastColumn="0" w:lastRowFirstColumn="0" w:lastRowLastColumn="0"/>
+              <w:rPr>
+                <w:sz w:val="26"/>
+                <w:szCs w:val="26"/>
+              </w:rPr>
+            </w:pPr>
+            <w:r>
+              <w:rPr>
+                <w:sz w:val="26"/>
+                <w:szCs w:val="26"/>
+              </w:rPr>
+              <w:t>2</w:t>
+            </w:r>
+          </w:p>
+        </w:tc>
+        <w:tc>
+          <w:tcPr>
+            <w:tcW w:w="1181" w:type="dxa"/>
+            <w:tcBorders>
+              <w:left w:val="single" w:sz="4" w:space="0" w:color="auto"/>
+            </w:tcBorders>
+            <w:vAlign w:val="center"/>
+          </w:tcPr>
+          <w:p>
+            <w:pPr>
+              <w:spacing w:before="60" w:after="60"/>
+              <w:jc w:val="center"/>
+              <w:cnfStyle w:val="000000100000" w:firstRow="0" w:lastRow="0" w:firstColumn="0" w:lastColumn="0" w:oddVBand="0" w:evenVBand="0" w:oddHBand="1" w:evenHBand="0" w:firstRowFirstColumn="0" w:firstRowLastColumn="0" w:lastRowFirstColumn="0" w:lastRowLastColumn="0"/>
+              <w:rPr>
+                <w:sz w:val="26"/>
+                <w:szCs w:val="26"/>
+              </w:rPr>
+            </w:pPr>
+            <w:r>
+              <w:rPr>
+                <w:sz w:val="26"/>
+                <w:szCs w:val="26"/>
+              </w:rPr>
+              <w:t>0.5</w:t>
+            </w:r>
+          </w:p>
+        </w:tc>
+        <w:tc>
+          <w:tcPr>
+            <w:tcW w:w="1182" w:type="dxa"/>
+            <w:tcBorders>
+              <w:top w:val="single" w:sz="4" w:space="0" w:color="auto"/>
+              <w:left w:val="single" w:sz="4" w:space="0" w:color="auto"/>
+              <w:bottom w:val="single" w:sz="4" w:space="0" w:color="auto"/>
+              <w:right w:val="single" w:sz="4" w:space="0" w:color="auto"/>
+            </w:tcBorders>
+            <w:vAlign w:val="center"/>
+          </w:tcPr>
+          <w:p>
+            <w:pPr>
+              <w:spacing w:before="60" w:after="60"/>
+              <w:jc w:val="center"/>
+              <w:cnfStyle w:val="000000100000" w:firstRow="0" w:lastRow="0" w:firstColumn="0" w:lastColumn="0" w:oddVBand="0" w:evenVBand="0" w:oddHBand="1" w:evenHBand="0" w:firstRowFirstColumn="0" w:firstRowLastColumn="0" w:lastRowFirstColumn="0" w:lastRowLastColumn="0"/>
+              <w:rPr>
+                <w:sz w:val="26"/>
+                <w:szCs w:val="26"/>
+              </w:rPr>
+            </w:pPr>
+          </w:p>
+        </w:tc>
+      </w:tr>
+      <w:tr>
+        <w:tc>
+          <w:tcPr>
+            <w:cnfStyle w:val="001000000000" w:firstRow="0" w:lastRow="0" w:firstColumn="1" w:lastColumn="0" w:oddVBand="0" w:evenVBand="0" w:oddHBand="0" w:evenHBand="0" w:firstRowFirstColumn="0" w:firstRowLastColumn="0" w:lastRowFirstColumn="0" w:lastRowLastColumn="0"/>
+            <w:tcW w:w="1715" w:type="dxa"/>
+            <w:tcBorders>
+              <w:top w:val="nil"/>
+              <w:left w:val="single" w:sz="4" w:space="0" w:color="auto"/>
+              <w:bottom w:val="nil"/>
+              <w:right w:val="single" w:sz="4" w:space="0" w:color="auto"/>
+            </w:tcBorders>
+            <w:vAlign w:val="center"/>
+          </w:tcPr>
+          <w:p>
+            <w:pPr>
+              <w:spacing w:before="60" w:after="60"/>
+              <w:jc w:val="center"/>
+              <w:rPr>
+                <w:sz w:val="26"/>
+                <w:szCs w:val="26"/>
+              </w:rPr>
+            </w:pPr>
+            <w:r>
+              <w:rPr>
+                <w:sz w:val="26"/>
+                <w:szCs w:val="26"/>
+              </w:rPr>
+              <w:t>60</w:t>
+            </w:r>
+          </w:p>
+        </w:tc>
+        <w:tc>
+          <w:tcPr>
+            <w:tcW w:w="8633" w:type="dxa"/>
+            <w:tcBorders>
+              <w:top w:val="nil"/>
+              <w:left w:val="single" w:sz="4" w:space="0" w:color="auto"/>
+              <w:bottom w:val="nil"/>
+            </w:tcBorders>
+            <w:vAlign w:val="center"/>
+          </w:tcPr>
+          <w:p>
+            <w:pPr>
+              <w:spacing w:before="60" w:after="60"/>
+              <w:jc w:val="center"/>
+              <w:cnfStyle w:val="000000000000" w:firstRow="0" w:lastRow="0" w:firstColumn="0" w:lastColumn="0" w:oddVBand="0" w:evenVBand="0" w:oddHBand="0" w:evenHBand="0" w:firstRowFirstColumn="0" w:firstRowLastColumn="0" w:lastRowFirstColumn="0" w:lastRowLastColumn="0"/>
+              <w:rPr>
+                <w:sz w:val="26"/>
+                <w:szCs w:val="26"/>
+              </w:rPr>
+            </w:pPr>
+            <w:r>
+              <w:rPr>
+                <w:sz w:val="26"/>
+                <w:szCs w:val="26"/>
+              </w:rPr>
+              <w:t>-</w:t>
+            </w:r>
+          </w:p>
+        </w:tc>
+        <w:tc>
+          <w:tcPr>
+            <w:tcW w:w="1181" w:type="dxa"/>
+            <w:tcBorders>
+              <w:left w:val="single" w:sz="4" w:space="0" w:color="auto"/>
+            </w:tcBorders>
+            <w:vAlign w:val="center"/>
+          </w:tcPr>
+          <w:p>
+            <w:pPr>
+              <w:spacing w:before="60" w:after="60"/>
+              <w:jc w:val="center"/>
+              <w:cnfStyle w:val="000000000000" w:firstRow="0" w:lastRow="0" w:firstColumn="0" w:lastColumn="0" w:oddVBand="0" w:evenVBand="0" w:oddHBand="0" w:evenHBand="0" w:firstRowFirstColumn="0" w:firstRowLastColumn="0" w:lastRowFirstColumn="0" w:lastRowLastColumn="0"/>
+              <w:rPr>
+                <w:sz w:val="26"/>
+                <w:szCs w:val="26"/>
+              </w:rPr>
+            </w:pPr>
+            <w:r>
+              <w:rPr>
+                <w:sz w:val="26"/>
+                <w:szCs w:val="26"/>
+              </w:rPr>
+              <w:t>2</w:t>
+            </w:r>
+          </w:p>
+        </w:tc>
+        <w:tc>
+          <w:tcPr>
+            <w:tcW w:w="1181" w:type="dxa"/>
+            <w:tcBorders>
+              <w:left w:val="single" w:sz="4" w:space="0" w:color="auto"/>
+            </w:tcBorders>
+            <w:vAlign w:val="center"/>
+          </w:tcPr>
+          <w:p>
+            <w:pPr>
+              <w:spacing w:before="60" w:after="60"/>
+              <w:jc w:val="center"/>
+              <w:cnfStyle w:val="000000000000" w:firstRow="0" w:lastRow="0" w:firstColumn="0" w:lastColumn="0" w:oddVBand="0" w:evenVBand="0" w:oddHBand="0" w:evenHBand="0" w:firstRowFirstColumn="0" w:firstRowLastColumn="0" w:lastRowFirstColumn="0" w:lastRowLastColumn="0"/>
+              <w:rPr>
+                <w:sz w:val="26"/>
+                <w:szCs w:val="26"/>
+              </w:rPr>
+            </w:pPr>
+            <w:r>
+              <w:rPr>
+                <w:sz w:val="26"/>
+                <w:szCs w:val="26"/>
+              </w:rPr>
+              <w:t>1</w:t>
+            </w:r>
+          </w:p>
+        </w:tc>
+        <w:tc>
+          <w:tcPr>
+            <w:tcW w:w="1182" w:type="dxa"/>
+            <w:tcBorders>
+              <w:top w:val="single" w:sz="4" w:space="0" w:color="auto"/>
+              <w:left w:val="single" w:sz="4" w:space="0" w:color="auto"/>
+              <w:bottom w:val="single" w:sz="4" w:space="0" w:color="auto"/>
+              <w:right w:val="single" w:sz="4" w:space="0" w:color="auto"/>
+            </w:tcBorders>
+            <w:vAlign w:val="center"/>
+          </w:tcPr>
+          <w:p>
+            <w:pPr>
+              <w:spacing w:before="60" w:after="60"/>
+              <w:jc w:val="center"/>
+              <w:cnfStyle w:val="000000000000" w:firstRow="0" w:lastRow="0" w:firstColumn="0" w:lastColumn="0" w:oddVBand="0" w:evenVBand="0" w:oddHBand="0" w:evenHBand="0" w:firstRowFirstColumn="0" w:firstRowLastColumn="0" w:lastRowFirstColumn="0" w:lastRowLastColumn="0"/>
+              <w:rPr>
+                <w:sz w:val="26"/>
+                <w:szCs w:val="26"/>
+              </w:rPr>
+            </w:pPr>
+          </w:p>
+        </w:tc>
+      </w:tr>
+      <w:tr>
+        <w:trPr>
+          <w:cnfStyle w:val="000000100000" w:firstRow="0" w:lastRow="0" w:firstColumn="0" w:lastColumn="0" w:oddVBand="0" w:evenVBand="0" w:oddHBand="1" w:evenHBand="0" w:firstRowFirstColumn="0" w:firstRowLastColumn="0" w:lastRowFirstColumn="0" w:lastRowLastColumn="0"/>
+        </w:trPr>
+        <w:tc>
+          <w:tcPr>
+            <w:cnfStyle w:val="001000000000" w:firstRow="0" w:lastRow="0" w:firstColumn="1" w:lastColumn="0" w:oddVBand="0" w:evenVBand="0" w:oddHBand="0" w:evenHBand="0" w:firstRowFirstColumn="0" w:firstRowLastColumn="0" w:lastRowFirstColumn="0" w:lastRowLastColumn="0"/>
+            <w:tcW w:w="1715" w:type="dxa"/>
+            <w:tcBorders>
+              <w:top w:val="nil"/>
+              <w:left w:val="single" w:sz="4" w:space="0" w:color="auto"/>
+              <w:bottom w:val="nil"/>
+              <w:right w:val="single" w:sz="4" w:space="0" w:color="auto"/>
+            </w:tcBorders>
+            <w:vAlign w:val="center"/>
+          </w:tcPr>
+          <w:p>
+            <w:pPr>
+              <w:spacing w:before="60" w:after="60"/>
+              <w:jc w:val="center"/>
+              <w:rPr>
+                <w:sz w:val="26"/>
+                <w:szCs w:val="26"/>
+              </w:rPr>
+            </w:pPr>
+            <w:r>
+              <w:rPr>
+                <w:sz w:val="26"/>
+                <w:szCs w:val="26"/>
+              </w:rPr>
+              <w:t>70</w:t>
+            </w:r>
+          </w:p>
+        </w:tc>
+        <w:tc>
+          <w:tcPr>
+            <w:tcW w:w="8633" w:type="dxa"/>
+            <w:tcBorders>
+              <w:top w:val="nil"/>
+              <w:left w:val="single" w:sz="4" w:space="0" w:color="auto"/>
+              <w:bottom w:val="nil"/>
+            </w:tcBorders>
+            <w:vAlign w:val="center"/>
+          </w:tcPr>
+          <w:p>
+            <w:pPr>
+              <w:spacing w:before="60" w:after="60"/>
+              <w:jc w:val="center"/>
+              <w:cnfStyle w:val="000000100000" w:firstRow="0" w:lastRow="0" w:firstColumn="0" w:lastColumn="0" w:oddVBand="0" w:evenVBand="0" w:oddHBand="1" w:evenHBand="0" w:firstRowFirstColumn="0" w:firstRowLastColumn="0" w:lastRowFirstColumn="0" w:lastRowLastColumn="0"/>
+              <w:rPr>
+                <w:sz w:val="26"/>
+                <w:szCs w:val="26"/>
+              </w:rPr>
+            </w:pPr>
+            <w:r>
+              <w:rPr>
+                <w:sz w:val="26"/>
+                <w:szCs w:val="26"/>
+              </w:rPr>
+              <w:t>-</w:t>
+            </w:r>
+          </w:p>
+        </w:tc>
+        <w:tc>
+          <w:tcPr>
+            <w:tcW w:w="1181" w:type="dxa"/>
+            <w:tcBorders>
+              <w:left w:val="single" w:sz="4" w:space="0" w:color="auto"/>
+            </w:tcBorders>
+            <w:vAlign w:val="center"/>
+          </w:tcPr>
+          <w:p>
+            <w:pPr>
+              <w:spacing w:before="60" w:after="60"/>
+              <w:jc w:val="center"/>
+              <w:cnfStyle w:val="000000100000" w:firstRow="0" w:lastRow="0" w:firstColumn="0" w:lastColumn="0" w:oddVBand="0" w:evenVBand="0" w:oddHBand="1" w:evenHBand="0" w:firstRowFirstColumn="0" w:firstRowLastColumn="0" w:lastRowFirstColumn="0" w:lastRowLastColumn="0"/>
+              <w:rPr>
+                <w:sz w:val="26"/>
+                <w:szCs w:val="26"/>
+              </w:rPr>
+            </w:pPr>
+            <w:r>
+              <w:rPr>
+                <w:sz w:val="26"/>
+                <w:szCs w:val="26"/>
+              </w:rPr>
+              <w:t>2</w:t>
+            </w:r>
+          </w:p>
+        </w:tc>
+        <w:tc>
+          <w:tcPr>
+            <w:tcW w:w="1181" w:type="dxa"/>
+            <w:tcBorders>
+              <w:left w:val="single" w:sz="4" w:space="0" w:color="auto"/>
+            </w:tcBorders>
+            <w:vAlign w:val="center"/>
+          </w:tcPr>
+          <w:p>
+            <w:pPr>
+              <w:spacing w:before="60" w:after="60"/>
+              <w:jc w:val="center"/>
+              <w:cnfStyle w:val="000000100000" w:firstRow="0" w:lastRow="0" w:firstColumn="0" w:lastColumn="0" w:oddVBand="0" w:evenVBand="0" w:oddHBand="1" w:evenHBand="0" w:firstRowFirstColumn="0" w:firstRowLastColumn="0" w:lastRowFirstColumn="0" w:lastRowLastColumn="0"/>
+              <w:rPr>
+                <w:sz w:val="26"/>
+                <w:szCs w:val="26"/>
+              </w:rPr>
+            </w:pPr>
+            <w:r>
+              <w:rPr>
+                <w:sz w:val="26"/>
+                <w:szCs w:val="26"/>
+              </w:rPr>
+              <w:t>1.5</w:t>
+            </w:r>
+          </w:p>
+        </w:tc>
+        <w:tc>
+          <w:tcPr>
+            <w:tcW w:w="1182" w:type="dxa"/>
+            <w:tcBorders>
+              <w:top w:val="single" w:sz="4" w:space="0" w:color="auto"/>
+              <w:left w:val="single" w:sz="4" w:space="0" w:color="auto"/>
+              <w:bottom w:val="single" w:sz="4" w:space="0" w:color="auto"/>
+              <w:right w:val="single" w:sz="4" w:space="0" w:color="auto"/>
+            </w:tcBorders>
+            <w:vAlign w:val="center"/>
+          </w:tcPr>
+          <w:p>
+            <w:pPr>
+              <w:spacing w:before="60" w:after="60"/>
+              <w:jc w:val="center"/>
+              <w:cnfStyle w:val="000000100000" w:firstRow="0" w:lastRow="0" w:firstColumn="0" w:lastColumn="0" w:oddVBand="0" w:evenVBand="0" w:oddHBand="1" w:evenHBand="0" w:firstRowFirstColumn="0" w:firstRowLastColumn="0" w:lastRowFirstColumn="0" w:lastRowLastColumn="0"/>
+              <w:rPr>
+                <w:sz w:val="26"/>
+                <w:szCs w:val="26"/>
+              </w:rPr>
+            </w:pPr>
+          </w:p>
+        </w:tc>
+      </w:tr>
+      <w:tr>
+        <w:tc>
+          <w:tcPr>
+            <w:cnfStyle w:val="001000000000" w:firstRow="0" w:lastRow="0" w:firstColumn="1" w:lastColumn="0" w:oddVBand="0" w:evenVBand="0" w:oddHBand="0" w:evenHBand="0" w:firstRowFirstColumn="0" w:firstRowLastColumn="0" w:lastRowFirstColumn="0" w:lastRowLastColumn="0"/>
+            <w:tcW w:w="1715" w:type="dxa"/>
+            <w:tcBorders>
+              <w:top w:val="nil"/>
+              <w:left w:val="single" w:sz="4" w:space="0" w:color="auto"/>
+              <w:bottom w:val="nil"/>
+              <w:right w:val="single" w:sz="4" w:space="0" w:color="auto"/>
+            </w:tcBorders>
+            <w:vAlign w:val="center"/>
+          </w:tcPr>
+          <w:p>
+            <w:pPr>
+              <w:spacing w:before="60" w:after="60"/>
+              <w:jc w:val="center"/>
+              <w:rPr>
+                <w:sz w:val="26"/>
+                <w:szCs w:val="26"/>
+              </w:rPr>
+            </w:pPr>
+            <w:r>
+              <w:rPr>
+                <w:sz w:val="26"/>
+                <w:szCs w:val="26"/>
+              </w:rPr>
+              <w:t>80</w:t>
+            </w:r>
+          </w:p>
+        </w:tc>
+        <w:tc>
+          <w:tcPr>
+            <w:tcW w:w="8633" w:type="dxa"/>
+            <w:tcBorders>
+              <w:top w:val="nil"/>
+              <w:left w:val="single" w:sz="4" w:space="0" w:color="auto"/>
+              <w:bottom w:val="nil"/>
+            </w:tcBorders>
+            <w:vAlign w:val="center"/>
+          </w:tcPr>
+          <w:p>
+            <w:pPr>
+              <w:spacing w:before="60" w:after="60"/>
+              <w:jc w:val="center"/>
+              <w:cnfStyle w:val="000000000000" w:firstRow="0" w:lastRow="0" w:firstColumn="0" w:lastColumn="0" w:oddVBand="0" w:evenVBand="0" w:oddHBand="0" w:evenHBand="0" w:firstRowFirstColumn="0" w:firstRowLastColumn="0" w:lastRowFirstColumn="0" w:lastRowLastColumn="0"/>
+              <w:rPr>
+                <w:sz w:val="26"/>
+                <w:szCs w:val="26"/>
+              </w:rPr>
+            </w:pPr>
+            <w:r>
+              <w:rPr>
+                <w:sz w:val="26"/>
+                <w:szCs w:val="26"/>
+              </w:rPr>
+              <w:t>-</w:t>
+            </w:r>
+          </w:p>
+        </w:tc>
+        <w:tc>
+          <w:tcPr>
+            <w:tcW w:w="1181" w:type="dxa"/>
+            <w:tcBorders>
+              <w:left w:val="single" w:sz="4" w:space="0" w:color="auto"/>
+            </w:tcBorders>
+            <w:vAlign w:val="center"/>
+          </w:tcPr>
+          <w:p>
+            <w:pPr>
+              <w:spacing w:before="60" w:after="60"/>
+              <w:jc w:val="center"/>
+              <w:cnfStyle w:val="000000000000" w:firstRow="0" w:lastRow="0" w:firstColumn="0" w:lastColumn="0" w:oddVBand="0" w:evenVBand="0" w:oddHBand="0" w:evenHBand="0" w:firstRowFirstColumn="0" w:firstRowLastColumn="0" w:lastRowFirstColumn="0" w:lastRowLastColumn="0"/>
+              <w:rPr>
+                <w:sz w:val="26"/>
+                <w:szCs w:val="26"/>
+              </w:rPr>
+            </w:pPr>
+            <w:r>
+              <w:rPr>
+                <w:sz w:val="26"/>
+                <w:szCs w:val="26"/>
+              </w:rPr>
+              <w:t>3</w:t>
+            </w:r>
+          </w:p>
+        </w:tc>
+        <w:tc>
+          <w:tcPr>
+            <w:tcW w:w="1181" w:type="dxa"/>
+            <w:tcBorders>
+              <w:left w:val="single" w:sz="4" w:space="0" w:color="auto"/>
+            </w:tcBorders>
+            <w:vAlign w:val="center"/>
+          </w:tcPr>
+          <w:p>
+            <w:pPr>
+              <w:spacing w:before="60" w:after="60"/>
+              <w:jc w:val="center"/>
+              <w:cnfStyle w:val="000000000000" w:firstRow="0" w:lastRow="0" w:firstColumn="0" w:lastColumn="0" w:oddVBand="0" w:evenVBand="0" w:oddHBand="0" w:evenHBand="0" w:firstRowFirstColumn="0" w:firstRowLastColumn="0" w:lastRowFirstColumn="0" w:lastRowLastColumn="0"/>
+              <w:rPr>
+                <w:sz w:val="26"/>
+                <w:szCs w:val="26"/>
+              </w:rPr>
+            </w:pPr>
+            <w:r>
+              <w:rPr>
+                <w:sz w:val="26"/>
+                <w:szCs w:val="26"/>
+              </w:rPr>
+              <w:t>2</w:t>
+            </w:r>
+          </w:p>
+        </w:tc>
+        <w:tc>
+          <w:tcPr>
+            <w:tcW w:w="1182" w:type="dxa"/>
+            <w:tcBorders>
+              <w:top w:val="single" w:sz="4" w:space="0" w:color="auto"/>
+              <w:left w:val="single" w:sz="4" w:space="0" w:color="auto"/>
+              <w:bottom w:val="single" w:sz="4" w:space="0" w:color="auto"/>
+              <w:right w:val="single" w:sz="4" w:space="0" w:color="auto"/>
+            </w:tcBorders>
+            <w:vAlign w:val="center"/>
+          </w:tcPr>
+          <w:p>
+            <w:pPr>
+              <w:spacing w:before="60" w:after="60"/>
+              <w:jc w:val="center"/>
+              <w:cnfStyle w:val="000000000000" w:firstRow="0" w:lastRow="0" w:firstColumn="0" w:lastColumn="0" w:oddVBand="0" w:evenVBand="0" w:oddHBand="0" w:evenHBand="0" w:firstRowFirstColumn="0" w:firstRowLastColumn="0" w:lastRowFirstColumn="0" w:lastRowLastColumn="0"/>
+              <w:rPr>
+                <w:sz w:val="26"/>
+                <w:szCs w:val="26"/>
+              </w:rPr>
+            </w:pPr>
+          </w:p>
+        </w:tc>
+      </w:tr>
+      <w:tr>
+        <w:trPr>
+          <w:cnfStyle w:val="000000100000" w:firstRow="0" w:lastRow="0" w:firstColumn="0" w:lastColumn="0" w:oddVBand="0" w:evenVBand="0" w:oddHBand="1" w:evenHBand="0" w:firstRowFirstColumn="0" w:firstRowLastColumn="0" w:lastRowFirstColumn="0" w:lastRowLastColumn="0"/>
+        </w:trPr>
+        <w:tc>
+          <w:tcPr>
+            <w:cnfStyle w:val="001000000000" w:firstRow="0" w:lastRow="0" w:firstColumn="1" w:lastColumn="0" w:oddVBand="0" w:evenVBand="0" w:oddHBand="0" w:evenHBand="0" w:firstRowFirstColumn="0" w:firstRowLastColumn="0" w:lastRowFirstColumn="0" w:lastRowLastColumn="0"/>
+            <w:tcW w:w="1715" w:type="dxa"/>
+            <w:tcBorders>
+              <w:top w:val="nil"/>
+              <w:left w:val="single" w:sz="4" w:space="0" w:color="auto"/>
+              <w:bottom w:val="nil"/>
+              <w:right w:val="single" w:sz="4" w:space="0" w:color="auto"/>
+            </w:tcBorders>
+            <w:vAlign w:val="center"/>
+          </w:tcPr>
+          <w:p>
+            <w:pPr>
+              <w:spacing w:before="60" w:after="60"/>
+              <w:jc w:val="center"/>
+              <w:rPr>
+                <w:sz w:val="26"/>
+                <w:szCs w:val="26"/>
+              </w:rPr>
+            </w:pPr>
+            <w:r>
+              <w:rPr>
+                <w:sz w:val="26"/>
+                <w:szCs w:val="26"/>
+              </w:rPr>
+              <w:t>90</w:t>
+            </w:r>
+          </w:p>
+        </w:tc>
+        <w:tc>
+          <w:tcPr>
+            <w:tcW w:w="8633" w:type="dxa"/>
+            <w:tcBorders>
+              <w:top w:val="nil"/>
+              <w:left w:val="single" w:sz="4" w:space="0" w:color="auto"/>
+              <w:bottom w:val="nil"/>
+            </w:tcBorders>
+            <w:vAlign w:val="center"/>
+          </w:tcPr>
+          <w:p>
+            <w:pPr>
+              <w:spacing w:before="60" w:after="60"/>
+              <w:jc w:val="center"/>
+              <w:cnfStyle w:val="000000100000" w:firstRow="0" w:lastRow="0" w:firstColumn="0" w:lastColumn="0" w:oddVBand="0" w:evenVBand="0" w:oddHBand="1" w:evenHBand="0" w:firstRowFirstColumn="0" w:firstRowLastColumn="0" w:lastRowFirstColumn="0" w:lastRowLastColumn="0"/>
+              <w:rPr>
+                <w:sz w:val="26"/>
+                <w:szCs w:val="26"/>
+              </w:rPr>
+            </w:pPr>
+            <w:r>
+              <w:rPr>
+                <w:sz w:val="26"/>
+                <w:szCs w:val="26"/>
+              </w:rPr>
+              <w:t xml:space="preserve">Des ennemis C apparaissent depuis un bord </w:t>
+            </w:r>
+            <w:r>
+              <w:rPr>
+                <w:sz w:val="26"/>
+                <w:szCs w:val="26"/>
+              </w:rPr>
+              <w:t>arbitrairement ou déterminé de manière aléatoire.</w:t>
+            </w:r>
+          </w:p>
+        </w:tc>
+        <w:tc>
+          <w:tcPr>
+            <w:tcW w:w="1181" w:type="dxa"/>
+            <w:tcBorders>
+              <w:left w:val="single" w:sz="4" w:space="0" w:color="auto"/>
+            </w:tcBorders>
+            <w:vAlign w:val="center"/>
+          </w:tcPr>
+          <w:p>
+            <w:pPr>
+              <w:spacing w:before="60" w:after="60"/>
+              <w:jc w:val="center"/>
+              <w:cnfStyle w:val="000000100000" w:firstRow="0" w:lastRow="0" w:firstColumn="0" w:lastColumn="0" w:oddVBand="0" w:evenVBand="0" w:oddHBand="1" w:evenHBand="0" w:firstRowFirstColumn="0" w:firstRowLastColumn="0" w:lastRowFirstColumn="0" w:lastRowLastColumn="0"/>
+              <w:rPr>
+                <w:sz w:val="26"/>
+                <w:szCs w:val="26"/>
+              </w:rPr>
+            </w:pPr>
+            <w:r>
+              <w:rPr>
+                <w:sz w:val="26"/>
+                <w:szCs w:val="26"/>
+              </w:rPr>
+              <w:t>3</w:t>
+            </w:r>
+          </w:p>
+        </w:tc>
+        <w:tc>
+          <w:tcPr>
+            <w:tcW w:w="1181" w:type="dxa"/>
+            <w:tcBorders>
+              <w:left w:val="single" w:sz="4" w:space="0" w:color="auto"/>
+            </w:tcBorders>
+            <w:vAlign w:val="center"/>
+          </w:tcPr>
+          <w:p>
+            <w:pPr>
+              <w:spacing w:before="60" w:after="60"/>
+              <w:jc w:val="center"/>
+              <w:cnfStyle w:val="000000100000" w:firstRow="0" w:lastRow="0" w:firstColumn="0" w:lastColumn="0" w:oddVBand="0" w:evenVBand="0" w:oddHBand="1" w:evenHBand="0" w:firstRowFirstColumn="0" w:firstRowLastColumn="0" w:lastRowFirstColumn="0" w:lastRowLastColumn="0"/>
+              <w:rPr>
+                <w:sz w:val="26"/>
+                <w:szCs w:val="26"/>
+              </w:rPr>
+            </w:pPr>
+            <w:r>
+              <w:rPr>
+                <w:sz w:val="26"/>
+                <w:szCs w:val="26"/>
+              </w:rPr>
+              <w:t>2</w:t>
+            </w:r>
+          </w:p>
+        </w:tc>
+        <w:tc>
+          <w:tcPr>
+            <w:tcW w:w="1182" w:type="dxa"/>
+            <w:tcBorders>
+              <w:top w:val="single" w:sz="4" w:space="0" w:color="auto"/>
+              <w:left w:val="single" w:sz="4" w:space="0" w:color="auto"/>
+              <w:bottom w:val="single" w:sz="4" w:space="0" w:color="auto"/>
+              <w:right w:val="single" w:sz="4" w:space="0" w:color="auto"/>
+            </w:tcBorders>
+            <w:vAlign w:val="center"/>
+          </w:tcPr>
+          <w:p>
+            <w:pPr>
+              <w:spacing w:before="60" w:after="60"/>
+              <w:jc w:val="center"/>
+              <w:cnfStyle w:val="000000100000" w:firstRow="0" w:lastRow="0" w:firstColumn="0" w:lastColumn="0" w:oddVBand="0" w:evenVBand="0" w:oddHBand="1" w:evenHBand="0" w:firstRowFirstColumn="0" w:firstRowLastColumn="0" w:lastRowFirstColumn="0" w:lastRowLastColumn="0"/>
+              <w:rPr>
+                <w:sz w:val="26"/>
+                <w:szCs w:val="26"/>
+              </w:rPr>
+            </w:pPr>
+            <w:r>
+              <w:rPr>
+                <w:sz w:val="26"/>
+                <w:szCs w:val="26"/>
+              </w:rPr>
+              <w:t>1</w:t>
+            </w:r>
+          </w:p>
+        </w:tc>
+      </w:tr>
+      <w:tr>
+        <w:tc>
+          <w:tcPr>
+            <w:cnfStyle w:val="001000000000" w:firstRow="0" w:lastRow="0" w:firstColumn="1" w:lastColumn="0" w:oddVBand="0" w:evenVBand="0" w:oddHBand="0" w:evenHBand="0" w:firstRowFirstColumn="0" w:firstRowLastColumn="0" w:lastRowFirstColumn="0" w:lastRowLastColumn="0"/>
+            <w:tcW w:w="1715" w:type="dxa"/>
+            <w:tcBorders>
+              <w:top w:val="nil"/>
+              <w:left w:val="single" w:sz="4" w:space="0" w:color="auto"/>
+              <w:bottom w:val="nil"/>
+              <w:right w:val="single" w:sz="4" w:space="0" w:color="auto"/>
+            </w:tcBorders>
+            <w:vAlign w:val="center"/>
+          </w:tcPr>
+          <w:p>
+            <w:pPr>
+              <w:spacing w:before="60" w:after="60"/>
+              <w:jc w:val="center"/>
+              <w:rPr>
+                <w:sz w:val="26"/>
+                <w:szCs w:val="26"/>
+              </w:rPr>
+            </w:pPr>
+            <w:r>
+              <w:rPr>
+                <w:sz w:val="26"/>
+                <w:szCs w:val="26"/>
+              </w:rPr>
+              <w:t>100</w:t>
+            </w:r>
+          </w:p>
+        </w:tc>
+        <w:tc>
+          <w:tcPr>
+            <w:tcW w:w="8633" w:type="dxa"/>
+            <w:tcBorders>
+              <w:top w:val="nil"/>
+              <w:left w:val="single" w:sz="4" w:space="0" w:color="auto"/>
+              <w:bottom w:val="nil"/>
+            </w:tcBorders>
+            <w:vAlign w:val="center"/>
+          </w:tcPr>
+          <w:p>
+            <w:pPr>
+              <w:spacing w:before="60" w:after="60"/>
+              <w:jc w:val="center"/>
+              <w:cnfStyle w:val="000000000000" w:firstRow="0" w:lastRow="0" w:firstColumn="0" w:lastColumn="0" w:oddVBand="0" w:evenVBand="0" w:oddHBand="0" w:evenHBand="0" w:firstRowFirstColumn="0" w:firstRowLastColumn="0" w:lastRowFirstColumn="0" w:lastRowLastColumn="0"/>
+              <w:rPr>
+                <w:sz w:val="26"/>
+                <w:szCs w:val="26"/>
+              </w:rPr>
+            </w:pPr>
+            <w:r>
+              <w:rPr>
+                <w:sz w:val="26"/>
+                <w:szCs w:val="26"/>
+              </w:rPr>
+              <w:t>Des ennemis C apparaissent depuis tous les bords.</w:t>
+            </w:r>
+          </w:p>
+        </w:tc>
+        <w:tc>
+          <w:tcPr>
+            <w:tcW w:w="1181" w:type="dxa"/>
+            <w:tcBorders>
+              <w:left w:val="single" w:sz="4" w:space="0" w:color="auto"/>
+            </w:tcBorders>
+            <w:vAlign w:val="center"/>
+          </w:tcPr>
+          <w:p>
+            <w:pPr>
+              <w:spacing w:before="60" w:after="60"/>
+              <w:jc w:val="center"/>
+              <w:cnfStyle w:val="000000000000" w:firstRow="0" w:lastRow="0" w:firstColumn="0" w:lastColumn="0" w:oddVBand="0" w:evenVBand="0" w:oddHBand="0" w:evenHBand="0" w:firstRowFirstColumn="0" w:firstRowLastColumn="0" w:lastRowFirstColumn="0" w:lastRowLastColumn="0"/>
+              <w:rPr>
+                <w:sz w:val="26"/>
+                <w:szCs w:val="26"/>
+              </w:rPr>
+            </w:pPr>
+            <w:r>
+              <w:rPr>
+                <w:sz w:val="26"/>
+                <w:szCs w:val="26"/>
+              </w:rPr>
+              <w:t>4</w:t>
+            </w:r>
+          </w:p>
+        </w:tc>
+        <w:tc>
+          <w:tcPr>
+            <w:tcW w:w="1181" w:type="dxa"/>
+            <w:tcBorders>
+              <w:left w:val="single" w:sz="4" w:space="0" w:color="auto"/>
+            </w:tcBorders>
+            <w:vAlign w:val="center"/>
+          </w:tcPr>
+          <w:p>
+            <w:pPr>
+              <w:spacing w:before="60" w:after="60"/>
+              <w:jc w:val="center"/>
+              <w:cnfStyle w:val="000000000000" w:firstRow="0" w:lastRow="0" w:firstColumn="0" w:lastColumn="0" w:oddVBand="0" w:evenVBand="0" w:oddHBand="0" w:evenHBand="0" w:firstRowFirstColumn="0" w:firstRowLastColumn="0" w:lastRowFirstColumn="0" w:lastRowLastColumn="0"/>
+              <w:rPr>
+                <w:sz w:val="26"/>
+                <w:szCs w:val="26"/>
+              </w:rPr>
+            </w:pPr>
+            <w:r>
+              <w:rPr>
+                <w:sz w:val="26"/>
+                <w:szCs w:val="26"/>
+              </w:rPr>
+              <w:t>3</w:t>
+            </w:r>
+          </w:p>
+        </w:tc>
+        <w:tc>
+          <w:tcPr>
+            <w:tcW w:w="1182" w:type="dxa"/>
+            <w:tcBorders>
+              <w:top w:val="single" w:sz="4" w:space="0" w:color="auto"/>
+              <w:left w:val="single" w:sz="4" w:space="0" w:color="auto"/>
+              <w:bottom w:val="single" w:sz="4" w:space="0" w:color="auto"/>
+              <w:right w:val="single" w:sz="4" w:space="0" w:color="auto"/>
+            </w:tcBorders>
+            <w:vAlign w:val="center"/>
+          </w:tcPr>
+          <w:p>
+            <w:pPr>
+              <w:spacing w:before="60" w:after="60"/>
+              <w:jc w:val="center"/>
+              <w:cnfStyle w:val="000000000000" w:firstRow="0" w:lastRow="0" w:firstColumn="0" w:lastColumn="0" w:oddVBand="0" w:evenVBand="0" w:oddHBand="0" w:evenHBand="0" w:firstRowFirstColumn="0" w:firstRowLastColumn="0" w:lastRowFirstColumn="0" w:lastRowLastColumn="0"/>
+              <w:rPr>
+                <w:sz w:val="26"/>
+                <w:szCs w:val="26"/>
+              </w:rPr>
+            </w:pPr>
+            <w:r>
+              <w:rPr>
+                <w:sz w:val="26"/>
+                <w:szCs w:val="26"/>
+              </w:rPr>
+              <w:t>2</w:t>
+            </w:r>
+          </w:p>
+        </w:tc>
+      </w:tr>
+      <w:tr>
+        <w:trPr>
+          <w:cnfStyle w:val="000000100000" w:firstRow="0" w:lastRow="0" w:firstColumn="0" w:lastColumn="0" w:oddVBand="0" w:evenVBand="0" w:oddHBand="1" w:evenHBand="0" w:firstRowFirstColumn="0" w:firstRowLastColumn="0" w:lastRowFirstColumn="0" w:lastRowLastColumn="0"/>
+        </w:trPr>
+        <w:tc>
+          <w:tcPr>
+            <w:cnfStyle w:val="001000000000" w:firstRow="0" w:lastRow="0" w:firstColumn="1" w:lastColumn="0" w:oddVBand="0" w:evenVBand="0" w:oddHBand="0" w:evenHBand="0" w:firstRowFirstColumn="0" w:firstRowLastColumn="0" w:lastRowFirstColumn="0" w:lastRowLastColumn="0"/>
+            <w:tcW w:w="1715" w:type="dxa"/>
+            <w:tcBorders>
+              <w:top w:val="nil"/>
+              <w:left w:val="single" w:sz="4" w:space="0" w:color="auto"/>
+              <w:bottom w:val="nil"/>
+              <w:right w:val="single" w:sz="4" w:space="0" w:color="auto"/>
+            </w:tcBorders>
+            <w:vAlign w:val="center"/>
+          </w:tcPr>
+          <w:p>
+            <w:pPr>
+              <w:spacing w:before="60" w:after="60"/>
+              <w:jc w:val="center"/>
+              <w:rPr>
+                <w:sz w:val="26"/>
+                <w:szCs w:val="26"/>
+              </w:rPr>
+            </w:pPr>
+            <w:r>
+              <w:rPr>
+                <w:sz w:val="26"/>
+                <w:szCs w:val="26"/>
+              </w:rPr>
+              <w:t>120 + (20)</w:t>
+            </w:r>
+          </w:p>
+        </w:tc>
+        <w:tc>
+          <w:tcPr>
+            <w:tcW w:w="8633" w:type="dxa"/>
+            <w:tcBorders>
+              <w:top w:val="nil"/>
+              <w:left w:val="single" w:sz="4" w:space="0" w:color="auto"/>
+              <w:bottom w:val="nil"/>
+            </w:tcBorders>
+            <w:vAlign w:val="center"/>
+          </w:tcPr>
+          <w:p>
+            <w:pPr>
+              <w:spacing w:before="60" w:after="60"/>
+              <w:jc w:val="center"/>
+              <w:cnfStyle w:val="000000100000" w:firstRow="0" w:lastRow="0" w:firstColumn="0" w:lastColumn="0" w:oddVBand="0" w:evenVBand="0" w:oddHBand="1" w:evenHBand="0" w:firstRowFirstColumn="0" w:firstRowLastColumn="0" w:lastRowFirstColumn="0" w:lastRowLastColumn="0"/>
+              <w:rPr>
+                <w:sz w:val="26"/>
+                <w:szCs w:val="26"/>
+              </w:rPr>
+            </w:pPr>
+            <w:r>
+              <w:rPr>
+                <w:sz w:val="26"/>
+                <w:szCs w:val="26"/>
+              </w:rPr>
+              <w:t>Les fréquences augmentent toutes de manière proportionnelles.</w:t>
+            </w:r>
+          </w:p>
+        </w:tc>
+        <w:tc>
+          <w:tcPr>
+            <w:tcW w:w="1181" w:type="dxa"/>
+            <w:tcBorders>
+              <w:left w:val="single" w:sz="4" w:space="0" w:color="auto"/>
+            </w:tcBorders>
+            <w:vAlign w:val="center"/>
+          </w:tcPr>
+          <w:p>
+            <w:pPr>
+              <w:spacing w:before="60" w:after="60"/>
+              <w:jc w:val="center"/>
+              <w:cnfStyle w:val="000000100000" w:firstRow="0" w:lastRow="0" w:firstColumn="0" w:lastColumn="0" w:oddVBand="0" w:evenVBand="0" w:oddHBand="1" w:evenHBand="0" w:firstRowFirstColumn="0" w:firstRowLastColumn="0" w:lastRowFirstColumn="0" w:lastRowLastColumn="0"/>
+              <w:rPr>
+                <w:sz w:val="26"/>
+                <w:szCs w:val="26"/>
+              </w:rPr>
+            </w:pPr>
+            <w:r>
+              <w:rPr>
+                <w:sz w:val="26"/>
+                <w:szCs w:val="26"/>
+              </w:rPr>
+              <w:t>+</w:t>
+            </w:r>
+            <w:r>
+              <w:rPr>
+                <w:sz w:val="26"/>
+                <w:szCs w:val="26"/>
+              </w:rPr>
+              <w:t>=</w:t>
+            </w:r>
+            <w:r>
+              <w:rPr>
+                <w:sz w:val="26"/>
+                <w:szCs w:val="26"/>
+              </w:rPr>
+              <w:t xml:space="preserve"> 1</w:t>
+            </w:r>
+          </w:p>
+        </w:tc>
+        <w:tc>
+          <w:tcPr>
+            <w:tcW w:w="1181" w:type="dxa"/>
+            <w:tcBorders>
+              <w:left w:val="single" w:sz="4" w:space="0" w:color="auto"/>
+            </w:tcBorders>
+            <w:vAlign w:val="center"/>
+          </w:tcPr>
+          <w:p>
+            <w:pPr>
+              <w:spacing w:before="60" w:after="60"/>
+              <w:jc w:val="center"/>
+              <w:cnfStyle w:val="000000100000" w:firstRow="0" w:lastRow="0" w:firstColumn="0" w:lastColumn="0" w:oddVBand="0" w:evenVBand="0" w:oddHBand="1" w:evenHBand="0" w:firstRowFirstColumn="0" w:firstRowLastColumn="0" w:lastRowFirstColumn="0" w:lastRowLastColumn="0"/>
+              <w:rPr>
+                <w:sz w:val="26"/>
+                <w:szCs w:val="26"/>
+              </w:rPr>
+            </w:pPr>
+            <w:r>
+              <w:rPr>
+                <w:sz w:val="26"/>
+                <w:szCs w:val="26"/>
+              </w:rPr>
+              <w:t>+</w:t>
+            </w:r>
+            <w:r>
+              <w:rPr>
+                <w:sz w:val="26"/>
+                <w:szCs w:val="26"/>
+              </w:rPr>
+              <w:t>=</w:t>
+            </w:r>
+            <w:r>
+              <w:rPr>
+                <w:sz w:val="26"/>
+                <w:szCs w:val="26"/>
+              </w:rPr>
+              <w:t xml:space="preserve"> 0.75</w:t>
+            </w:r>
+          </w:p>
+        </w:tc>
+        <w:tc>
+          <w:tcPr>
+            <w:tcW w:w="1182" w:type="dxa"/>
+            <w:tcBorders>
+              <w:top w:val="single" w:sz="4" w:space="0" w:color="auto"/>
+              <w:left w:val="single" w:sz="4" w:space="0" w:color="auto"/>
+              <w:bottom w:val="single" w:sz="4" w:space="0" w:color="auto"/>
+              <w:right w:val="single" w:sz="4" w:space="0" w:color="auto"/>
+            </w:tcBorders>
+            <w:vAlign w:val="center"/>
+          </w:tcPr>
+          <w:p>
+            <w:pPr>
+              <w:spacing w:before="60" w:after="60"/>
+              <w:jc w:val="center"/>
+              <w:cnfStyle w:val="000000100000" w:firstRow="0" w:lastRow="0" w:firstColumn="0" w:lastColumn="0" w:oddVBand="0" w:evenVBand="0" w:oddHBand="1" w:evenHBand="0" w:firstRowFirstColumn="0" w:firstRowLastColumn="0" w:lastRowFirstColumn="0" w:lastRowLastColumn="0"/>
+              <w:rPr>
+                <w:sz w:val="26"/>
+                <w:szCs w:val="26"/>
+              </w:rPr>
+            </w:pPr>
+            <w:r>
+              <w:rPr>
+                <w:sz w:val="26"/>
+                <w:szCs w:val="26"/>
+              </w:rPr>
+              <w:t>+</w:t>
+            </w:r>
+            <w:r>
+              <w:rPr>
+                <w:sz w:val="26"/>
+                <w:szCs w:val="26"/>
+              </w:rPr>
+              <w:t>=</w:t>
+            </w:r>
+            <w:r>
+              <w:rPr>
+                <w:sz w:val="26"/>
+                <w:szCs w:val="26"/>
+              </w:rPr>
+              <w:t xml:space="preserve"> 0.5</w:t>
+            </w:r>
+          </w:p>
+        </w:tc>
+      </w:tr>
+      <w:tr>
+        <w:tc>
+          <w:tcPr>
+            <w:cnfStyle w:val="001000000000" w:firstRow="0" w:lastRow="0" w:firstColumn="1" w:lastColumn="0" w:oddVBand="0" w:evenVBand="0" w:oddHBand="0" w:evenHBand="0" w:firstRowFirstColumn="0" w:firstRowLastColumn="0" w:lastRowFirstColumn="0" w:lastRowLastColumn="0"/>
+            <w:tcW w:w="1715" w:type="dxa"/>
+            <w:tcBorders>
+              <w:top w:val="nil"/>
+              <w:left w:val="single" w:sz="4" w:space="0" w:color="auto"/>
+              <w:bottom w:val="single" w:sz="4" w:space="0" w:color="auto"/>
+              <w:right w:val="single" w:sz="4" w:space="0" w:color="auto"/>
+            </w:tcBorders>
+            <w:vAlign w:val="center"/>
+          </w:tcPr>
+          <w:p>
+            <w:pPr>
+              <w:spacing w:before="60" w:after="60"/>
+              <w:jc w:val="center"/>
+              <w:rPr>
+                <w:sz w:val="26"/>
+                <w:szCs w:val="26"/>
+              </w:rPr>
+            </w:pPr>
+            <w:r>
+              <w:rPr>
+                <w:sz w:val="26"/>
+                <w:szCs w:val="26"/>
+              </w:rPr>
+              <w:t>-</w:t>
+            </w:r>
+          </w:p>
+        </w:tc>
+        <w:tc>
+          <w:tcPr>
+            <w:tcW w:w="8633" w:type="dxa"/>
+            <w:tcBorders>
+              <w:top w:val="nil"/>
+              <w:left w:val="single" w:sz="4" w:space="0" w:color="auto"/>
+              <w:bottom w:val="single" w:sz="4" w:space="0" w:color="auto"/>
+            </w:tcBorders>
+            <w:vAlign w:val="center"/>
+          </w:tcPr>
+          <w:p>
+            <w:pPr>
+              <w:spacing w:before="60" w:after="60"/>
+              <w:jc w:val="center"/>
+              <w:cnfStyle w:val="000000000000" w:firstRow="0" w:lastRow="0" w:firstColumn="0" w:lastColumn="0" w:oddVBand="0" w:evenVBand="0" w:oddHBand="0" w:evenHBand="0" w:firstRowFirstColumn="0" w:firstRowLastColumn="0" w:lastRowFirstColumn="0" w:lastRowLastColumn="0"/>
+              <w:rPr>
+                <w:sz w:val="26"/>
+                <w:szCs w:val="26"/>
+              </w:rPr>
+            </w:pPr>
+            <w:r>
+              <w:rPr>
+                <w:sz w:val="26"/>
+                <w:szCs w:val="26"/>
+              </w:rPr>
+              <w:t>-</w:t>
+            </w:r>
+          </w:p>
+        </w:tc>
+        <w:tc>
+          <w:tcPr>
+            <w:tcW w:w="1181" w:type="dxa"/>
+            <w:tcBorders>
+              <w:left w:val="single" w:sz="4" w:space="0" w:color="auto"/>
+              <w:bottom w:val="single" w:sz="4" w:space="0" w:color="auto"/>
+            </w:tcBorders>
+            <w:vAlign w:val="center"/>
+          </w:tcPr>
+          <w:p>
+            <w:pPr>
+              <w:spacing w:before="60" w:after="60"/>
+              <w:jc w:val="center"/>
+              <w:cnfStyle w:val="000000000000" w:firstRow="0" w:lastRow="0" w:firstColumn="0" w:lastColumn="0" w:oddVBand="0" w:evenVBand="0" w:oddHBand="0" w:evenHBand="0" w:firstRowFirstColumn="0" w:firstRowLastColumn="0" w:lastRowFirstColumn="0" w:lastRowLastColumn="0"/>
+              <w:rPr>
+                <w:sz w:val="26"/>
+                <w:szCs w:val="26"/>
+              </w:rPr>
+            </w:pPr>
+            <w:r>
+              <w:rPr>
+                <w:sz w:val="26"/>
+                <w:szCs w:val="26"/>
+              </w:rPr>
+              <w:t>-</w:t>
+            </w:r>
+          </w:p>
+        </w:tc>
+        <w:tc>
+          <w:tcPr>
+            <w:tcW w:w="1181" w:type="dxa"/>
+            <w:tcBorders>
+              <w:left w:val="single" w:sz="4" w:space="0" w:color="auto"/>
+              <w:bottom w:val="single" w:sz="4" w:space="0" w:color="auto"/>
+            </w:tcBorders>
+            <w:vAlign w:val="center"/>
+          </w:tcPr>
+          <w:p>
+            <w:pPr>
+              <w:spacing w:before="60" w:after="60"/>
+              <w:jc w:val="center"/>
+              <w:cnfStyle w:val="000000000000" w:firstRow="0" w:lastRow="0" w:firstColumn="0" w:lastColumn="0" w:oddVBand="0" w:evenVBand="0" w:oddHBand="0" w:evenHBand="0" w:firstRowFirstColumn="0" w:firstRowLastColumn="0" w:lastRowFirstColumn="0" w:lastRowLastColumn="0"/>
+              <w:rPr>
+                <w:sz w:val="26"/>
+                <w:szCs w:val="26"/>
+              </w:rPr>
+            </w:pPr>
+            <w:r>
+              <w:rPr>
+                <w:sz w:val="26"/>
+                <w:szCs w:val="26"/>
+              </w:rPr>
+              <w:t>-</w:t>
+            </w:r>
+          </w:p>
+        </w:tc>
+        <w:tc>
+          <w:tcPr>
+            <w:tcW w:w="1182" w:type="dxa"/>
+            <w:tcBorders>
+              <w:top w:val="single" w:sz="4" w:space="0" w:color="auto"/>
+              <w:left w:val="single" w:sz="4" w:space="0" w:color="auto"/>
+              <w:bottom w:val="single" w:sz="4" w:space="0" w:color="auto"/>
+              <w:right w:val="single" w:sz="4" w:space="0" w:color="auto"/>
+            </w:tcBorders>
+            <w:vAlign w:val="center"/>
+          </w:tcPr>
+          <w:p>
+            <w:pPr>
+              <w:spacing w:before="60" w:after="60"/>
+              <w:jc w:val="center"/>
+              <w:cnfStyle w:val="000000000000" w:firstRow="0" w:lastRow="0" w:firstColumn="0" w:lastColumn="0" w:oddVBand="0" w:evenVBand="0" w:oddHBand="0" w:evenHBand="0" w:firstRowFirstColumn="0" w:firstRowLastColumn="0" w:lastRowFirstColumn="0" w:lastRowLastColumn="0"/>
+              <w:rPr>
+                <w:sz w:val="26"/>
+                <w:szCs w:val="26"/>
+              </w:rPr>
+            </w:pPr>
+            <w:r>
+              <w:rPr>
+                <w:sz w:val="26"/>
+                <w:szCs w:val="26"/>
+              </w:rPr>
+              <w:t>-</w:t>
+            </w:r>
+          </w:p>
+        </w:tc>
+      </w:tr>
+    </w:tbl>
+    <w:p>
+      <w:pPr>
         <w:spacing w:after="120"/>
-        <w:jc w:val="both"/>
         <w:rPr>
           <w:sz w:val="26"/>
           <w:szCs w:val="26"/>
         </w:rPr>
       </w:pPr>
-      <w:r>
-        <w:rPr>
-          <w:sz w:val="26"/>
-          <w:szCs w:val="26"/>
-        </w:rPr>
-        <w:t>Corriger le bug</w:t>
-      </w:r>
-      <w:bookmarkStart w:id="0" w:name="_GoBack"/>
-      <w:bookmarkEnd w:id="0"/>
     </w:p>
     <w:sectPr>
-      <w:pgSz w:w="11906" w:h="16838"/>
+      <w:pgSz w:w="16838" w:h="11906" w:orient="landscape"/>
       <w:pgMar w:top="1417" w:right="1417" w:bottom="1417" w:left="1417" w:header="0" w:footer="0" w:gutter="0"/>
       <w:cols w:space="720"/>
       <w:formProt w:val="0"/>
@@ -519,7 +2874,7 @@
 </file>
 
 <file path=word/numbering.xml><?xml version="1.0" encoding="utf-8"?>
-<w:numbering xmlns:wpc="http://schemas.microsoft.com/office/word/2010/wordprocessingCanvas" xmlns:cx="http://schemas.microsoft.com/office/drawing/2014/chartex" xmlns:cx1="http://schemas.microsoft.com/office/drawing/2015/9/8/chartex" xmlns:cx2="http://schemas.microsoft.com/office/drawing/2015/10/21/chartex" xmlns:cx3="http://schemas.microsoft.com/office/drawing/2016/5/9/chartex" xmlns:cx4="http://schemas.microsoft.com/office/drawing/2016/5/10/chartex" xmlns:cx5="http://schemas.microsoft.com/office/drawing/2016/5/11/chartex" xmlns:cx6="http://schemas.microsoft.com/office/drawing/2016/5/12/chartex" xmlns:cx7="http://schemas.microsoft.com/office/drawing/2016/5/13/chartex" xmlns:cx8="http://schemas.microsoft.com/office/drawing/2016/5/14/chartex" xmlns:mc="http://schemas.openxmlformats.org/markup-compatibility/2006" xmlns:aink="http://schemas.microsoft.com/office/drawing/2016/ink" xmlns:am3d="http://schemas.microsoft.com/office/drawing/2017/model3d" xmlns:o="urn:schemas-microsoft-com:office:office" xmlns:r="http://schemas.openxmlformats.org/officeDocument/2006/relationships" xmlns:m="http://schemas.openxmlformats.org/officeDocument/2006/math" xmlns:v="urn:schemas-microsoft-com:vml" xmlns:wp14="http://schemas.microsoft.com/office/word/2010/wordprocessingDrawing" xmlns:wp="http://schemas.openxmlformats.org/drawingml/2006/wordprocessingDrawing" xmlns:w10="urn:schemas-microsoft-com:office:word" xmlns:w="http://schemas.openxmlformats.org/wordprocessingml/2006/main" xmlns:w14="http://schemas.microsoft.com/office/word/2010/wordml" xmlns:w15="http://schemas.microsoft.com/office/word/2012/wordml" xmlns:w16cid="http://schemas.microsoft.com/office/word/2016/wordml/cid" xmlns:w16se="http://schemas.microsoft.com/office/word/2015/wordml/symex" xmlns:wpg="http://schemas.microsoft.com/office/word/2010/wordprocessingGroup" xmlns:wpi="http://schemas.microsoft.com/office/word/2010/wordprocessingInk" xmlns:wne="http://schemas.microsoft.com/office/word/2006/wordml" xmlns:wps="http://schemas.microsoft.com/office/word/2010/wordprocessingShape" mc:Ignorable="w14 w15 w16se w16cid wp14">
+<w:numbering xmlns:wpc="http://schemas.microsoft.com/office/word/2010/wordprocessingCanvas" xmlns:mc="http://schemas.openxmlformats.org/markup-compatibility/2006" xmlns:o="urn:schemas-microsoft-com:office:office" xmlns:r="http://schemas.openxmlformats.org/officeDocument/2006/relationships" xmlns:m="http://schemas.openxmlformats.org/officeDocument/2006/math" xmlns:v="urn:schemas-microsoft-com:vml" xmlns:wp14="http://schemas.microsoft.com/office/word/2010/wordprocessingDrawing" xmlns:wp="http://schemas.openxmlformats.org/drawingml/2006/wordprocessingDrawing" xmlns:w10="urn:schemas-microsoft-com:office:word" xmlns:w="http://schemas.openxmlformats.org/wordprocessingml/2006/main" xmlns:w14="http://schemas.microsoft.com/office/word/2010/wordml" xmlns:w15="http://schemas.microsoft.com/office/word/2012/wordml" xmlns:wpg="http://schemas.microsoft.com/office/word/2010/wordprocessingGroup" xmlns:wpi="http://schemas.microsoft.com/office/word/2010/wordprocessingInk" xmlns:wne="http://schemas.microsoft.com/office/word/2006/wordml" xmlns:wps="http://schemas.microsoft.com/office/word/2010/wordprocessingShape" mc:Ignorable="w14 w15 wp14">
   <w:abstractNum w:abstractNumId="0" w15:restartNumberingAfterBreak="0">
     <w:nsid w:val="2E006244"/>
     <w:multiLevelType w:val="hybridMultilevel"/>
@@ -640,7 +2995,7 @@
 </file>
 
 <file path=word/styles.xml><?xml version="1.0" encoding="utf-8"?>
-<w:styles xmlns:mc="http://schemas.openxmlformats.org/markup-compatibility/2006" xmlns:r="http://schemas.openxmlformats.org/officeDocument/2006/relationships" xmlns:w="http://schemas.openxmlformats.org/wordprocessingml/2006/main" xmlns:w14="http://schemas.microsoft.com/office/word/2010/wordml" xmlns:w15="http://schemas.microsoft.com/office/word/2012/wordml" xmlns:w16cid="http://schemas.microsoft.com/office/word/2016/wordml/cid" xmlns:w16se="http://schemas.microsoft.com/office/word/2015/wordml/symex" mc:Ignorable="w14 w15 w16se w16cid">
+<w:styles xmlns:mc="http://schemas.openxmlformats.org/markup-compatibility/2006" xmlns:r="http://schemas.openxmlformats.org/officeDocument/2006/relationships" xmlns:w="http://schemas.openxmlformats.org/wordprocessingml/2006/main" xmlns:w14="http://schemas.microsoft.com/office/word/2010/wordml" xmlns:w15="http://schemas.microsoft.com/office/word/2012/wordml" mc:Ignorable="w14 w15">
   <w:docDefaults>
     <w:rPrDefault>
       <w:rPr>
@@ -652,7 +3007,7 @@
     </w:rPrDefault>
     <w:pPrDefault/>
   </w:docDefaults>
-  <w:latentStyles w:defLockedState="0" w:defUIPriority="99" w:defSemiHidden="0" w:defUnhideWhenUsed="0" w:defQFormat="0" w:count="375">
+  <w:latentStyles w:defLockedState="0" w:defUIPriority="99" w:defSemiHidden="0" w:defUnhideWhenUsed="0" w:defQFormat="0" w:count="371">
     <w:lsdException w:name="Normal" w:uiPriority="0" w:qFormat="1"/>
     <w:lsdException w:name="heading 1" w:uiPriority="9" w:qFormat="1"/>
     <w:lsdException w:name="heading 2" w:semiHidden="1" w:uiPriority="9" w:unhideWhenUsed="1" w:qFormat="1"/>
@@ -1024,10 +3379,6 @@
     <w:lsdException w:name="List Table 5 Dark Accent 6" w:uiPriority="50"/>
     <w:lsdException w:name="List Table 6 Colorful Accent 6" w:uiPriority="51"/>
     <w:lsdException w:name="List Table 7 Colorful Accent 6" w:uiPriority="52"/>
-    <w:lsdException w:name="Mention" w:semiHidden="1" w:unhideWhenUsed="1"/>
-    <w:lsdException w:name="Smart Hyperlink" w:semiHidden="1" w:unhideWhenUsed="1"/>
-    <w:lsdException w:name="Hashtag" w:semiHidden="1" w:unhideWhenUsed="1"/>
-    <w:lsdException w:name="Unresolved Mention" w:semiHidden="1" w:unhideWhenUsed="1"/>
   </w:latentStyles>
   <w:style w:type="paragraph" w:default="1" w:styleId="Normal">
     <w:name w:val="Normal"/>
@@ -1164,6 +3515,68 @@
       <w:ind w:left="720"/>
       <w:contextualSpacing/>
     </w:pPr>
+  </w:style>
+  <w:style w:type="table" w:styleId="Grilledutableau">
+    <w:name w:val="Table Grid"/>
+    <w:basedOn w:val="TableauNormal"/>
+    <w:uiPriority w:val="39"/>
+    <w:rsid w:val="007A3D6C"/>
+    <w:tblPr>
+      <w:tblBorders>
+        <w:top w:val="single" w:sz="4" w:space="0" w:color="auto"/>
+        <w:left w:val="single" w:sz="4" w:space="0" w:color="auto"/>
+        <w:bottom w:val="single" w:sz="4" w:space="0" w:color="auto"/>
+        <w:right w:val="single" w:sz="4" w:space="0" w:color="auto"/>
+        <w:insideH w:val="single" w:sz="4" w:space="0" w:color="auto"/>
+        <w:insideV w:val="single" w:sz="4" w:space="0" w:color="auto"/>
+      </w:tblBorders>
+    </w:tblPr>
+  </w:style>
+  <w:style w:type="table" w:styleId="Tableausimple4">
+    <w:name w:val="Plain Table 4"/>
+    <w:basedOn w:val="TableauNormal"/>
+    <w:uiPriority w:val="44"/>
+    <w:rsid w:val="007A3D6C"/>
+    <w:tblPr>
+      <w:tblStyleRowBandSize w:val="1"/>
+      <w:tblStyleColBandSize w:val="1"/>
+    </w:tblPr>
+    <w:tblStylePr w:type="firstRow">
+      <w:rPr>
+        <w:b/>
+        <w:bCs/>
+      </w:rPr>
+    </w:tblStylePr>
+    <w:tblStylePr w:type="lastRow">
+      <w:rPr>
+        <w:b/>
+        <w:bCs/>
+      </w:rPr>
+    </w:tblStylePr>
+    <w:tblStylePr w:type="firstCol">
+      <w:rPr>
+        <w:b/>
+        <w:bCs/>
+      </w:rPr>
+    </w:tblStylePr>
+    <w:tblStylePr w:type="lastCol">
+      <w:rPr>
+        <w:b/>
+        <w:bCs/>
+      </w:rPr>
+    </w:tblStylePr>
+    <w:tblStylePr w:type="band1Vert">
+      <w:tblPr/>
+      <w:tcPr>
+        <w:shd w:val="clear" w:color="auto" w:fill="F2F2F2" w:themeFill="background1" w:themeFillShade="F2"/>
+      </w:tcPr>
+    </w:tblStylePr>
+    <w:tblStylePr w:type="band1Horz">
+      <w:tblPr/>
+      <w:tcPr>
+        <w:shd w:val="clear" w:color="auto" w:fill="F2F2F2" w:themeFill="background1" w:themeFillShade="F2"/>
+      </w:tcPr>
+    </w:tblStylePr>
   </w:style>
 </w:styles>
 </file>

</xml_diff>